<commit_message>
Cambios en login, alumnos, usuarios
mejoramiento de todas las pantallas anteriormente mencionadas, falta todavia
</commit_message>
<xml_diff>
--- a/APOAUTIS2/APOAUTIS/bin/Debug/Manual/Manual_Usuario.docx
+++ b/APOAUTIS2/APOAUTIS/bin/Debug/Manual/Manual_Usuario.docx
@@ -333,7 +333,7 @@
     </w:p>
     <w:p>
       <w:pPr>
-        <w:pStyle w:val="Ttulo1"/>
+        <w:pStyle w:val="Heading1"/>
         <w:jc w:val="center"/>
         <w:rPr>
           <w:rFonts w:ascii="Arial" w:hAnsi="Arial" w:cs="Arial"/>
@@ -367,7 +367,7 @@
       <w:sdtContent>
         <w:p>
           <w:pPr>
-            <w:pStyle w:val="TtuloTDC"/>
+            <w:pStyle w:val="TOCHeading"/>
             <w:jc w:val="center"/>
             <w:rPr>
               <w:rFonts w:ascii="Arial" w:hAnsi="Arial" w:cs="Arial"/>
@@ -389,7 +389,7 @@
         </w:p>
         <w:p>
           <w:pPr>
-            <w:pStyle w:val="TDC1"/>
+            <w:pStyle w:val="TOC1"/>
             <w:tabs>
               <w:tab w:val="right" w:leader="dot" w:pos="8494"/>
             </w:tabs>
@@ -411,7 +411,7 @@
           <w:hyperlink w:anchor="_Toc510192149" w:history="1">
             <w:r>
               <w:rPr>
-                <w:rStyle w:val="Hipervnculo"/>
+                <w:rStyle w:val="Hyperlink"/>
                 <w:rFonts w:ascii="Arial" w:hAnsi="Arial" w:cs="Arial"/>
                 <w:b/>
                 <w:noProof/>
@@ -470,7 +470,7 @@
         </w:p>
         <w:p>
           <w:pPr>
-            <w:pStyle w:val="TDC1"/>
+            <w:pStyle w:val="TOC1"/>
             <w:tabs>
               <w:tab w:val="right" w:leader="dot" w:pos="8494"/>
             </w:tabs>
@@ -483,7 +483,7 @@
           <w:hyperlink w:anchor="_Toc510192150" w:history="1">
             <w:r>
               <w:rPr>
-                <w:rStyle w:val="Hipervnculo"/>
+                <w:rStyle w:val="Hyperlink"/>
                 <w:rFonts w:ascii="Arial" w:hAnsi="Arial" w:cs="Arial"/>
                 <w:b/>
                 <w:noProof/>
@@ -542,7 +542,7 @@
         </w:p>
         <w:p>
           <w:pPr>
-            <w:pStyle w:val="TDC1"/>
+            <w:pStyle w:val="TOC1"/>
             <w:tabs>
               <w:tab w:val="right" w:leader="dot" w:pos="8494"/>
             </w:tabs>
@@ -555,7 +555,7 @@
           <w:hyperlink w:anchor="_Toc510192151" w:history="1">
             <w:r>
               <w:rPr>
-                <w:rStyle w:val="Hipervnculo"/>
+                <w:rStyle w:val="Hyperlink"/>
                 <w:rFonts w:ascii="Arial" w:hAnsi="Arial" w:cs="Arial"/>
                 <w:b/>
                 <w:noProof/>
@@ -614,7 +614,7 @@
         </w:p>
         <w:p>
           <w:pPr>
-            <w:pStyle w:val="TDC1"/>
+            <w:pStyle w:val="TOC1"/>
             <w:tabs>
               <w:tab w:val="right" w:leader="dot" w:pos="8494"/>
             </w:tabs>
@@ -627,7 +627,7 @@
           <w:hyperlink w:anchor="_Toc510192152" w:history="1">
             <w:r>
               <w:rPr>
-                <w:rStyle w:val="Hipervnculo"/>
+                <w:rStyle w:val="Hyperlink"/>
                 <w:rFonts w:ascii="Arial" w:hAnsi="Arial" w:cs="Arial"/>
                 <w:b/>
                 <w:noProof/>
@@ -686,7 +686,7 @@
         </w:p>
         <w:p>
           <w:pPr>
-            <w:pStyle w:val="TDC2"/>
+            <w:pStyle w:val="TOC2"/>
             <w:tabs>
               <w:tab w:val="right" w:leader="dot" w:pos="8494"/>
             </w:tabs>
@@ -699,7 +699,7 @@
           <w:hyperlink w:anchor="_Toc510192153" w:history="1">
             <w:r>
               <w:rPr>
-                <w:rStyle w:val="Hipervnculo"/>
+                <w:rStyle w:val="Hyperlink"/>
                 <w:b/>
                 <w:noProof/>
               </w:rPr>
@@ -757,7 +757,7 @@
         </w:p>
         <w:p>
           <w:pPr>
-            <w:pStyle w:val="TDC2"/>
+            <w:pStyle w:val="TOC2"/>
             <w:tabs>
               <w:tab w:val="right" w:leader="dot" w:pos="8494"/>
             </w:tabs>
@@ -770,7 +770,7 @@
           <w:hyperlink w:anchor="_Toc510192154" w:history="1">
             <w:r>
               <w:rPr>
-                <w:rStyle w:val="Hipervnculo"/>
+                <w:rStyle w:val="Hyperlink"/>
                 <w:b/>
                 <w:noProof/>
               </w:rPr>
@@ -828,7 +828,7 @@
         </w:p>
         <w:p>
           <w:pPr>
-            <w:pStyle w:val="TDC2"/>
+            <w:pStyle w:val="TOC2"/>
             <w:tabs>
               <w:tab w:val="right" w:leader="dot" w:pos="8494"/>
             </w:tabs>
@@ -841,7 +841,7 @@
           <w:hyperlink w:anchor="_Toc510192155" w:history="1">
             <w:r>
               <w:rPr>
-                <w:rStyle w:val="Hipervnculo"/>
+                <w:rStyle w:val="Hyperlink"/>
                 <w:b/>
                 <w:noProof/>
               </w:rPr>
@@ -899,7 +899,7 @@
         </w:p>
         <w:p>
           <w:pPr>
-            <w:pStyle w:val="TDC1"/>
+            <w:pStyle w:val="TOC1"/>
             <w:tabs>
               <w:tab w:val="right" w:leader="dot" w:pos="8494"/>
             </w:tabs>
@@ -912,7 +912,7 @@
           <w:hyperlink w:anchor="_Toc510192156" w:history="1">
             <w:r>
               <w:rPr>
-                <w:rStyle w:val="Hipervnculo"/>
+                <w:rStyle w:val="Hyperlink"/>
                 <w:rFonts w:ascii="Arial" w:hAnsi="Arial" w:cs="Arial"/>
                 <w:b/>
                 <w:noProof/>
@@ -971,7 +971,7 @@
         </w:p>
         <w:p>
           <w:pPr>
-            <w:pStyle w:val="TDC2"/>
+            <w:pStyle w:val="TOC2"/>
             <w:tabs>
               <w:tab w:val="right" w:leader="dot" w:pos="8494"/>
             </w:tabs>
@@ -984,7 +984,7 @@
           <w:hyperlink w:anchor="_Toc510192157" w:history="1">
             <w:r>
               <w:rPr>
-                <w:rStyle w:val="Hipervnculo"/>
+                <w:rStyle w:val="Hyperlink"/>
                 <w:rFonts w:ascii="Arial" w:hAnsi="Arial" w:cs="Arial"/>
                 <w:b/>
                 <w:noProof/>
@@ -1043,7 +1043,7 @@
         </w:p>
         <w:p>
           <w:pPr>
-            <w:pStyle w:val="TDC3"/>
+            <w:pStyle w:val="TOC3"/>
             <w:tabs>
               <w:tab w:val="right" w:leader="dot" w:pos="8494"/>
             </w:tabs>
@@ -1056,7 +1056,7 @@
           <w:hyperlink w:anchor="_Toc510192158" w:history="1">
             <w:r>
               <w:rPr>
-                <w:rStyle w:val="Hipervnculo"/>
+                <w:rStyle w:val="Hyperlink"/>
                 <w:b/>
                 <w:noProof/>
               </w:rPr>
@@ -1114,7 +1114,7 @@
         </w:p>
         <w:p>
           <w:pPr>
-            <w:pStyle w:val="TDC2"/>
+            <w:pStyle w:val="TOC2"/>
             <w:tabs>
               <w:tab w:val="right" w:leader="dot" w:pos="8494"/>
             </w:tabs>
@@ -1127,7 +1127,7 @@
           <w:hyperlink w:anchor="_Toc510192159" w:history="1">
             <w:r>
               <w:rPr>
-                <w:rStyle w:val="Hipervnculo"/>
+                <w:rStyle w:val="Hyperlink"/>
                 <w:rFonts w:ascii="Arial" w:hAnsi="Arial" w:cs="Arial"/>
                 <w:b/>
                 <w:noProof/>
@@ -1186,7 +1186,7 @@
         </w:p>
         <w:p>
           <w:pPr>
-            <w:pStyle w:val="TDC3"/>
+            <w:pStyle w:val="TOC3"/>
             <w:tabs>
               <w:tab w:val="right" w:leader="dot" w:pos="8494"/>
             </w:tabs>
@@ -1199,7 +1199,7 @@
           <w:hyperlink w:anchor="_Toc510192160" w:history="1">
             <w:r>
               <w:rPr>
-                <w:rStyle w:val="Hipervnculo"/>
+                <w:rStyle w:val="Hyperlink"/>
                 <w:b/>
                 <w:noProof/>
               </w:rPr>
@@ -1257,7 +1257,7 @@
         </w:p>
         <w:p>
           <w:pPr>
-            <w:pStyle w:val="TDC3"/>
+            <w:pStyle w:val="TOC3"/>
             <w:tabs>
               <w:tab w:val="right" w:leader="dot" w:pos="8494"/>
             </w:tabs>
@@ -1270,7 +1270,7 @@
           <w:hyperlink w:anchor="_Toc510192161" w:history="1">
             <w:r>
               <w:rPr>
-                <w:rStyle w:val="Hipervnculo"/>
+                <w:rStyle w:val="Hyperlink"/>
                 <w:b/>
                 <w:noProof/>
               </w:rPr>
@@ -1328,7 +1328,7 @@
         </w:p>
         <w:p>
           <w:pPr>
-            <w:pStyle w:val="TDC3"/>
+            <w:pStyle w:val="TOC3"/>
             <w:tabs>
               <w:tab w:val="right" w:leader="dot" w:pos="8494"/>
             </w:tabs>
@@ -1341,7 +1341,7 @@
           <w:hyperlink w:anchor="_Toc510192162" w:history="1">
             <w:r>
               <w:rPr>
-                <w:rStyle w:val="Hipervnculo"/>
+                <w:rStyle w:val="Hyperlink"/>
                 <w:b/>
                 <w:noProof/>
               </w:rPr>
@@ -1399,7 +1399,7 @@
         </w:p>
         <w:p>
           <w:pPr>
-            <w:pStyle w:val="TDC3"/>
+            <w:pStyle w:val="TOC3"/>
             <w:tabs>
               <w:tab w:val="right" w:leader="dot" w:pos="8494"/>
             </w:tabs>
@@ -1412,7 +1412,7 @@
           <w:hyperlink w:anchor="_Toc510192163" w:history="1">
             <w:r>
               <w:rPr>
-                <w:rStyle w:val="Hipervnculo"/>
+                <w:rStyle w:val="Hyperlink"/>
                 <w:b/>
                 <w:noProof/>
               </w:rPr>
@@ -1470,7 +1470,7 @@
         </w:p>
         <w:p>
           <w:pPr>
-            <w:pStyle w:val="TDC3"/>
+            <w:pStyle w:val="TOC3"/>
             <w:tabs>
               <w:tab w:val="right" w:leader="dot" w:pos="8494"/>
             </w:tabs>
@@ -1483,7 +1483,7 @@
           <w:hyperlink w:anchor="_Toc510192164" w:history="1">
             <w:r>
               <w:rPr>
-                <w:rStyle w:val="Hipervnculo"/>
+                <w:rStyle w:val="Hyperlink"/>
                 <w:b/>
                 <w:noProof/>
               </w:rPr>
@@ -1541,7 +1541,7 @@
         </w:p>
         <w:p>
           <w:pPr>
-            <w:pStyle w:val="TDC3"/>
+            <w:pStyle w:val="TOC3"/>
             <w:tabs>
               <w:tab w:val="right" w:leader="dot" w:pos="8494"/>
             </w:tabs>
@@ -1554,7 +1554,7 @@
           <w:hyperlink w:anchor="_Toc510192165" w:history="1">
             <w:r>
               <w:rPr>
-                <w:rStyle w:val="Hipervnculo"/>
+                <w:rStyle w:val="Hyperlink"/>
                 <w:b/>
                 <w:noProof/>
               </w:rPr>
@@ -1612,7 +1612,7 @@
         </w:p>
         <w:p>
           <w:pPr>
-            <w:pStyle w:val="TDC2"/>
+            <w:pStyle w:val="TOC2"/>
             <w:tabs>
               <w:tab w:val="right" w:leader="dot" w:pos="8494"/>
             </w:tabs>
@@ -1625,7 +1625,7 @@
           <w:hyperlink w:anchor="_Toc510192166" w:history="1">
             <w:r>
               <w:rPr>
-                <w:rStyle w:val="Hipervnculo"/>
+                <w:rStyle w:val="Hyperlink"/>
                 <w:rFonts w:ascii="Arial" w:hAnsi="Arial" w:cs="Arial"/>
                 <w:b/>
                 <w:noProof/>
@@ -1684,7 +1684,7 @@
         </w:p>
         <w:p>
           <w:pPr>
-            <w:pStyle w:val="TDC3"/>
+            <w:pStyle w:val="TOC3"/>
             <w:tabs>
               <w:tab w:val="right" w:leader="dot" w:pos="8494"/>
             </w:tabs>
@@ -1697,7 +1697,7 @@
           <w:hyperlink w:anchor="_Toc510192167" w:history="1">
             <w:r>
               <w:rPr>
-                <w:rStyle w:val="Hipervnculo"/>
+                <w:rStyle w:val="Hyperlink"/>
                 <w:b/>
                 <w:noProof/>
               </w:rPr>
@@ -1755,7 +1755,7 @@
         </w:p>
         <w:p>
           <w:pPr>
-            <w:pStyle w:val="TDC3"/>
+            <w:pStyle w:val="TOC3"/>
             <w:tabs>
               <w:tab w:val="right" w:leader="dot" w:pos="8494"/>
             </w:tabs>
@@ -1768,7 +1768,7 @@
           <w:hyperlink w:anchor="_Toc510192168" w:history="1">
             <w:r>
               <w:rPr>
-                <w:rStyle w:val="Hipervnculo"/>
+                <w:rStyle w:val="Hyperlink"/>
                 <w:b/>
                 <w:noProof/>
               </w:rPr>
@@ -1826,7 +1826,7 @@
         </w:p>
         <w:p>
           <w:pPr>
-            <w:pStyle w:val="TDC2"/>
+            <w:pStyle w:val="TOC2"/>
             <w:tabs>
               <w:tab w:val="right" w:leader="dot" w:pos="8494"/>
             </w:tabs>
@@ -1839,7 +1839,7 @@
           <w:hyperlink w:anchor="_Toc510192169" w:history="1">
             <w:r>
               <w:rPr>
-                <w:rStyle w:val="Hipervnculo"/>
+                <w:rStyle w:val="Hyperlink"/>
                 <w:rFonts w:ascii="Arial" w:hAnsi="Arial" w:cs="Arial"/>
                 <w:b/>
                 <w:noProof/>
@@ -1898,7 +1898,7 @@
         </w:p>
         <w:p>
           <w:pPr>
-            <w:pStyle w:val="TDC3"/>
+            <w:pStyle w:val="TOC3"/>
             <w:tabs>
               <w:tab w:val="right" w:leader="dot" w:pos="8494"/>
             </w:tabs>
@@ -1911,7 +1911,7 @@
           <w:hyperlink w:anchor="_Toc510192170" w:history="1">
             <w:r>
               <w:rPr>
-                <w:rStyle w:val="Hipervnculo"/>
+                <w:rStyle w:val="Hyperlink"/>
                 <w:b/>
                 <w:noProof/>
               </w:rPr>
@@ -1969,7 +1969,7 @@
         </w:p>
         <w:p>
           <w:pPr>
-            <w:pStyle w:val="TDC2"/>
+            <w:pStyle w:val="TOC2"/>
             <w:tabs>
               <w:tab w:val="right" w:leader="dot" w:pos="8494"/>
             </w:tabs>
@@ -1982,7 +1982,7 @@
           <w:hyperlink w:anchor="_Toc510192171" w:history="1">
             <w:r>
               <w:rPr>
-                <w:rStyle w:val="Hipervnculo"/>
+                <w:rStyle w:val="Hyperlink"/>
                 <w:rFonts w:ascii="Arial" w:hAnsi="Arial" w:cs="Arial"/>
                 <w:b/>
                 <w:noProof/>
@@ -2041,7 +2041,7 @@
         </w:p>
         <w:p>
           <w:pPr>
-            <w:pStyle w:val="TDC3"/>
+            <w:pStyle w:val="TOC3"/>
             <w:tabs>
               <w:tab w:val="right" w:leader="dot" w:pos="8494"/>
             </w:tabs>
@@ -2054,7 +2054,7 @@
           <w:hyperlink w:anchor="_Toc510192172" w:history="1">
             <w:r>
               <w:rPr>
-                <w:rStyle w:val="Hipervnculo"/>
+                <w:rStyle w:val="Hyperlink"/>
                 <w:b/>
                 <w:noProof/>
               </w:rPr>
@@ -2112,7 +2112,7 @@
         </w:p>
         <w:p>
           <w:pPr>
-            <w:pStyle w:val="TDC3"/>
+            <w:pStyle w:val="TOC3"/>
             <w:tabs>
               <w:tab w:val="right" w:leader="dot" w:pos="8494"/>
             </w:tabs>
@@ -2125,7 +2125,7 @@
           <w:hyperlink w:anchor="_Toc510192173" w:history="1">
             <w:r>
               <w:rPr>
-                <w:rStyle w:val="Hipervnculo"/>
+                <w:rStyle w:val="Hyperlink"/>
                 <w:b/>
                 <w:noProof/>
               </w:rPr>
@@ -2183,7 +2183,7 @@
         </w:p>
         <w:p>
           <w:pPr>
-            <w:pStyle w:val="TDC2"/>
+            <w:pStyle w:val="TOC2"/>
             <w:tabs>
               <w:tab w:val="right" w:leader="dot" w:pos="8494"/>
             </w:tabs>
@@ -2196,7 +2196,7 @@
           <w:hyperlink w:anchor="_Toc510192174" w:history="1">
             <w:r>
               <w:rPr>
-                <w:rStyle w:val="Hipervnculo"/>
+                <w:rStyle w:val="Hyperlink"/>
                 <w:rFonts w:ascii="Arial" w:hAnsi="Arial" w:cs="Arial"/>
                 <w:b/>
                 <w:noProof/>
@@ -2255,7 +2255,7 @@
         </w:p>
         <w:p>
           <w:pPr>
-            <w:pStyle w:val="TDC3"/>
+            <w:pStyle w:val="TOC3"/>
             <w:tabs>
               <w:tab w:val="right" w:leader="dot" w:pos="8494"/>
             </w:tabs>
@@ -2268,7 +2268,7 @@
           <w:hyperlink w:anchor="_Toc510192175" w:history="1">
             <w:r>
               <w:rPr>
-                <w:rStyle w:val="Hipervnculo"/>
+                <w:rStyle w:val="Hyperlink"/>
                 <w:b/>
                 <w:noProof/>
               </w:rPr>
@@ -2326,7 +2326,7 @@
         </w:p>
         <w:p>
           <w:pPr>
-            <w:pStyle w:val="TDC3"/>
+            <w:pStyle w:val="TOC3"/>
             <w:tabs>
               <w:tab w:val="right" w:leader="dot" w:pos="8494"/>
             </w:tabs>
@@ -2339,7 +2339,7 @@
           <w:hyperlink w:anchor="_Toc510192176" w:history="1">
             <w:r>
               <w:rPr>
-                <w:rStyle w:val="Hipervnculo"/>
+                <w:rStyle w:val="Hyperlink"/>
                 <w:b/>
                 <w:noProof/>
               </w:rPr>
@@ -2397,7 +2397,7 @@
         </w:p>
         <w:p>
           <w:pPr>
-            <w:pStyle w:val="TDC2"/>
+            <w:pStyle w:val="TOC2"/>
             <w:tabs>
               <w:tab w:val="right" w:leader="dot" w:pos="8494"/>
             </w:tabs>
@@ -2410,7 +2410,7 @@
           <w:hyperlink w:anchor="_Toc510192177" w:history="1">
             <w:r>
               <w:rPr>
-                <w:rStyle w:val="Hipervnculo"/>
+                <w:rStyle w:val="Hyperlink"/>
                 <w:rFonts w:ascii="Arial" w:hAnsi="Arial" w:cs="Arial"/>
                 <w:b/>
                 <w:noProof/>
@@ -2469,7 +2469,7 @@
         </w:p>
         <w:p>
           <w:pPr>
-            <w:pStyle w:val="TDC3"/>
+            <w:pStyle w:val="TOC3"/>
             <w:tabs>
               <w:tab w:val="right" w:leader="dot" w:pos="8494"/>
             </w:tabs>
@@ -2482,7 +2482,7 @@
           <w:hyperlink w:anchor="_Toc510192178" w:history="1">
             <w:r>
               <w:rPr>
-                <w:rStyle w:val="Hipervnculo"/>
+                <w:rStyle w:val="Hyperlink"/>
                 <w:b/>
                 <w:noProof/>
               </w:rPr>
@@ -2540,7 +2540,7 @@
         </w:p>
         <w:p>
           <w:pPr>
-            <w:pStyle w:val="TDC1"/>
+            <w:pStyle w:val="TOC1"/>
             <w:tabs>
               <w:tab w:val="right" w:leader="dot" w:pos="8494"/>
             </w:tabs>
@@ -2553,7 +2553,7 @@
           <w:hyperlink w:anchor="_Toc510192179" w:history="1">
             <w:r>
               <w:rPr>
-                <w:rStyle w:val="Hipervnculo"/>
+                <w:rStyle w:val="Hyperlink"/>
                 <w:rFonts w:ascii="Arial" w:hAnsi="Arial" w:cs="Arial"/>
                 <w:b/>
                 <w:noProof/>
@@ -2704,7 +2704,7 @@
     <w:p/>
     <w:p>
       <w:pPr>
-        <w:pStyle w:val="Ttulo1"/>
+        <w:pStyle w:val="Heading1"/>
         <w:jc w:val="center"/>
         <w:rPr>
           <w:rFonts w:ascii="Arial" w:hAnsi="Arial" w:cs="Arial"/>
@@ -2727,7 +2727,7 @@
     </w:p>
     <w:p>
       <w:pPr>
-        <w:pStyle w:val="Tabladeilustraciones"/>
+        <w:pStyle w:val="TableofFigures"/>
         <w:tabs>
           <w:tab w:val="right" w:leader="dot" w:pos="8494"/>
         </w:tabs>
@@ -2758,7 +2758,7 @@
       <w:hyperlink w:anchor="_Toc510174874" w:history="1">
         <w:r>
           <w:rPr>
-            <w:rStyle w:val="Hipervnculo"/>
+            <w:rStyle w:val="Hyperlink"/>
             <w:noProof/>
           </w:rPr>
           <w:t>Ilustración 1: Pantalla de Ingreso</w:t>
@@ -2815,7 +2815,7 @@
     </w:p>
     <w:p>
       <w:pPr>
-        <w:pStyle w:val="Tabladeilustraciones"/>
+        <w:pStyle w:val="TableofFigures"/>
         <w:tabs>
           <w:tab w:val="right" w:leader="dot" w:pos="8494"/>
         </w:tabs>
@@ -2828,7 +2828,7 @@
       <w:hyperlink w:anchor="_Toc510174875" w:history="1">
         <w:r>
           <w:rPr>
-            <w:rStyle w:val="Hipervnculo"/>
+            <w:rStyle w:val="Hyperlink"/>
             <w:noProof/>
           </w:rPr>
           <w:t>Ilustración 2: Menú principal</w:t>
@@ -3052,7 +3052,7 @@
     </w:p>
     <w:p>
       <w:pPr>
-        <w:pStyle w:val="Ttulo1"/>
+        <w:pStyle w:val="Heading1"/>
         <w:jc w:val="center"/>
         <w:rPr>
           <w:rFonts w:ascii="Arial" w:hAnsi="Arial" w:cs="Arial"/>
@@ -3330,7 +3330,7 @@
     </w:p>
     <w:p>
       <w:pPr>
-        <w:pStyle w:val="Ttulo1"/>
+        <w:pStyle w:val="Heading1"/>
         <w:rPr>
           <w:rFonts w:ascii="Arial" w:hAnsi="Arial" w:cs="Arial"/>
           <w:b/>
@@ -3354,7 +3354,7 @@
     <w:p/>
     <w:p>
       <w:pPr>
-        <w:pStyle w:val="Prrafodelista"/>
+        <w:pStyle w:val="ListParagraph"/>
         <w:numPr>
           <w:ilvl w:val="0"/>
           <w:numId w:val="1"/>
@@ -3373,7 +3373,7 @@
     </w:p>
     <w:p>
       <w:pPr>
-        <w:pStyle w:val="Prrafodelista"/>
+        <w:pStyle w:val="ListParagraph"/>
         <w:numPr>
           <w:ilvl w:val="0"/>
           <w:numId w:val="1"/>
@@ -3392,7 +3392,7 @@
     </w:p>
     <w:p>
       <w:pPr>
-        <w:pStyle w:val="Prrafodelista"/>
+        <w:pStyle w:val="ListParagraph"/>
         <w:jc w:val="both"/>
         <w:rPr>
           <w:sz w:val="24"/>
@@ -3401,7 +3401,7 @@
     </w:p>
     <w:p>
       <w:pPr>
-        <w:pStyle w:val="Prrafodelista"/>
+        <w:pStyle w:val="ListParagraph"/>
         <w:numPr>
           <w:ilvl w:val="0"/>
           <w:numId w:val="2"/>
@@ -3420,7 +3420,7 @@
     </w:p>
     <w:p>
       <w:pPr>
-        <w:pStyle w:val="Prrafodelista"/>
+        <w:pStyle w:val="ListParagraph"/>
         <w:numPr>
           <w:ilvl w:val="0"/>
           <w:numId w:val="2"/>
@@ -3439,7 +3439,7 @@
     </w:p>
     <w:p>
       <w:pPr>
-        <w:pStyle w:val="Prrafodelista"/>
+        <w:pStyle w:val="ListParagraph"/>
         <w:numPr>
           <w:ilvl w:val="0"/>
           <w:numId w:val="2"/>
@@ -3486,7 +3486,7 @@
     <w:p/>
     <w:p>
       <w:pPr>
-        <w:pStyle w:val="Ttulo1"/>
+        <w:pStyle w:val="Heading1"/>
         <w:rPr>
           <w:rFonts w:ascii="Arial" w:hAnsi="Arial" w:cs="Arial"/>
           <w:b/>
@@ -3509,7 +3509,7 @@
     </w:p>
     <w:p>
       <w:pPr>
-        <w:pStyle w:val="Ttulo2"/>
+        <w:pStyle w:val="Heading2"/>
         <w:rPr>
           <w:b/>
           <w:color w:val="auto"/>
@@ -3547,7 +3547,7 @@
     </w:p>
     <w:tbl>
       <w:tblPr>
-        <w:tblStyle w:val="Tabladecuadrcula7concolores"/>
+        <w:tblStyle w:val="GridTable7Colorful"/>
         <w:tblW w:w="0" w:type="auto"/>
         <w:tblLook w:val="04A0" w:firstRow="1" w:lastRow="0" w:firstColumn="1" w:lastColumn="0" w:noHBand="0" w:noVBand="1"/>
       </w:tblPr>
@@ -3767,7 +3767,7 @@
     </w:p>
     <w:tbl>
       <w:tblPr>
-        <w:tblStyle w:val="Tabladecuadrcula7concolores"/>
+        <w:tblStyle w:val="GridTable7Colorful"/>
         <w:tblW w:w="0" w:type="auto"/>
         <w:tblLook w:val="04A0" w:firstRow="1" w:lastRow="0" w:firstColumn="1" w:lastColumn="0" w:noHBand="0" w:noVBand="1"/>
       </w:tblPr>
@@ -4053,7 +4053,7 @@
     </w:p>
     <w:p>
       <w:pPr>
-        <w:pStyle w:val="Ttulo2"/>
+        <w:pStyle w:val="Heading2"/>
         <w:rPr>
           <w:b/>
           <w:color w:val="auto"/>
@@ -4083,7 +4083,7 @@
     <w:p/>
     <w:p>
       <w:pPr>
-        <w:pStyle w:val="Ttulo2"/>
+        <w:pStyle w:val="Heading2"/>
         <w:rPr>
           <w:b/>
           <w:color w:val="auto"/>
@@ -4130,7 +4130,7 @@
     <w:p/>
     <w:p>
       <w:pPr>
-        <w:pStyle w:val="Ttulo1"/>
+        <w:pStyle w:val="Heading1"/>
         <w:rPr>
           <w:rFonts w:ascii="Arial" w:hAnsi="Arial" w:cs="Arial"/>
           <w:b/>
@@ -4222,7 +4222,7 @@
     </w:p>
     <w:p>
       <w:pPr>
-        <w:pStyle w:val="Descripcin"/>
+        <w:pStyle w:val="Caption"/>
         <w:jc w:val="center"/>
         <w:rPr>
           <w:noProof/>
@@ -4321,7 +4321,7 @@
     </w:p>
     <w:p>
       <w:pPr>
-        <w:pStyle w:val="Descripcin"/>
+        <w:pStyle w:val="Caption"/>
         <w:jc w:val="center"/>
       </w:pPr>
       <w:bookmarkStart w:id="9" w:name="_Toc510174875"/>
@@ -4380,7 +4380,7 @@
     </w:p>
     <w:p>
       <w:pPr>
-        <w:pStyle w:val="Prrafodelista"/>
+        <w:pStyle w:val="ListParagraph"/>
         <w:numPr>
           <w:ilvl w:val="0"/>
           <w:numId w:val="3"/>
@@ -4403,7 +4403,7 @@
     </w:p>
     <w:p>
       <w:pPr>
-        <w:pStyle w:val="Prrafodelista"/>
+        <w:pStyle w:val="ListParagraph"/>
         <w:numPr>
           <w:ilvl w:val="0"/>
           <w:numId w:val="3"/>
@@ -4426,7 +4426,7 @@
     </w:p>
     <w:p>
       <w:pPr>
-        <w:pStyle w:val="Prrafodelista"/>
+        <w:pStyle w:val="ListParagraph"/>
         <w:numPr>
           <w:ilvl w:val="0"/>
           <w:numId w:val="3"/>
@@ -4449,7 +4449,7 @@
     </w:p>
     <w:p>
       <w:pPr>
-        <w:pStyle w:val="Prrafodelista"/>
+        <w:pStyle w:val="ListParagraph"/>
         <w:numPr>
           <w:ilvl w:val="0"/>
           <w:numId w:val="3"/>
@@ -4472,7 +4472,7 @@
     </w:p>
     <w:p>
       <w:pPr>
-        <w:pStyle w:val="Prrafodelista"/>
+        <w:pStyle w:val="ListParagraph"/>
         <w:numPr>
           <w:ilvl w:val="0"/>
           <w:numId w:val="3"/>
@@ -4537,7 +4537,7 @@
     </w:p>
     <w:p>
       <w:pPr>
-        <w:pStyle w:val="Prrafodelista"/>
+        <w:pStyle w:val="ListParagraph"/>
         <w:numPr>
           <w:ilvl w:val="0"/>
           <w:numId w:val="4"/>
@@ -4557,7 +4557,7 @@
     </w:p>
     <w:p>
       <w:pPr>
-        <w:pStyle w:val="Prrafodelista"/>
+        <w:pStyle w:val="ListParagraph"/>
         <w:numPr>
           <w:ilvl w:val="0"/>
           <w:numId w:val="4"/>
@@ -4591,7 +4591,7 @@
     </w:p>
     <w:p>
       <w:pPr>
-        <w:pStyle w:val="Prrafodelista"/>
+        <w:pStyle w:val="ListParagraph"/>
         <w:numPr>
           <w:ilvl w:val="0"/>
           <w:numId w:val="5"/>
@@ -4614,7 +4614,7 @@
     </w:p>
     <w:p>
       <w:pPr>
-        <w:pStyle w:val="Prrafodelista"/>
+        <w:pStyle w:val="ListParagraph"/>
         <w:numPr>
           <w:ilvl w:val="0"/>
           <w:numId w:val="5"/>
@@ -4653,7 +4653,7 @@
     <w:p/>
     <w:p>
       <w:pPr>
-        <w:pStyle w:val="Ttulo2"/>
+        <w:pStyle w:val="Heading2"/>
         <w:jc w:val="center"/>
         <w:rPr>
           <w:rFonts w:ascii="Arial" w:hAnsi="Arial" w:cs="Arial"/>
@@ -4677,7 +4677,7 @@
     </w:p>
     <w:p>
       <w:pPr>
-        <w:pStyle w:val="Ttulo3"/>
+        <w:pStyle w:val="Heading3"/>
         <w:jc w:val="center"/>
         <w:rPr>
           <w:b/>
@@ -4698,8 +4698,280 @@
     </w:p>
     <w:p/>
     <w:p>
-      <w:pPr>
-        <w:pStyle w:val="Ttulo2"/>
+      <w:r>
+        <w:t>De</w:t>
+      </w:r>
+      <w:r>
+        <w:t xml:space="preserve">l menú principal, se deberá posicionar el cursor en la opción cuyo nombre es “Usuarios” y darle clic para abrir el formulario que manejara el control de registro y actualización de usuarios. Cabe volver a recalcar que solo los usuarios con el estado de SuperUsuarios tendrán acceso a este módulo, siendo imposible ser utilizado por usuarios corrientes. En este formulario se puede apreciar que existen dos opciones de control: Actualización y Agregación. También posee los campos que poseen los datos del usuario a ingresar. A continuación, se </w:t>
+      </w:r>
+      <w:r>
+        <w:t>explicará</w:t>
+      </w:r>
+      <w:r>
+        <w:t xml:space="preserve"> la funcionalidad de cada elemento:</w:t>
+      </w:r>
+    </w:p>
+    <w:p>
+      <w:r>
+        <w:rPr>
+          <w:noProof/>
+        </w:rPr>
+        <w:drawing>
+          <wp:inline distT="0" distB="0" distL="0" distR="0" wp14:anchorId="1519F986" wp14:editId="174E1D92">
+            <wp:extent cx="5400040" cy="4124003"/>
+            <wp:effectExtent l="0" t="0" r="0" b="0"/>
+            <wp:docPr id="20" name="Picture 20"/>
+            <wp:cNvGraphicFramePr>
+              <a:graphicFrameLocks xmlns:a="http://schemas.openxmlformats.org/drawingml/2006/main" noChangeAspect="1"/>
+            </wp:cNvGraphicFramePr>
+            <a:graphic xmlns:a="http://schemas.openxmlformats.org/drawingml/2006/main">
+              <a:graphicData uri="http://schemas.openxmlformats.org/drawingml/2006/picture">
+                <pic:pic xmlns:pic="http://schemas.openxmlformats.org/drawingml/2006/picture">
+                  <pic:nvPicPr>
+                    <pic:cNvPr id="0" name="Picture 7"/>
+                    <pic:cNvPicPr>
+                      <a:picLocks noChangeAspect="1" noChangeArrowheads="1"/>
+                    </pic:cNvPicPr>
+                  </pic:nvPicPr>
+                  <pic:blipFill>
+                    <a:blip r:embed="rId11">
+                      <a:extLst>
+                        <a:ext uri="{28A0092B-C50C-407E-A947-70E740481C1C}">
+                          <a14:useLocalDpi xmlns:a14="http://schemas.microsoft.com/office/drawing/2010/main" val="0"/>
+                        </a:ext>
+                      </a:extLst>
+                    </a:blip>
+                    <a:srcRect/>
+                    <a:stretch>
+                      <a:fillRect/>
+                    </a:stretch>
+                  </pic:blipFill>
+                  <pic:spPr bwMode="auto">
+                    <a:xfrm>
+                      <a:off x="0" y="0"/>
+                      <a:ext cx="5400040" cy="4124003"/>
+                    </a:xfrm>
+                    <a:prstGeom prst="rect">
+                      <a:avLst/>
+                    </a:prstGeom>
+                    <a:noFill/>
+                    <a:ln>
+                      <a:noFill/>
+                    </a:ln>
+                  </pic:spPr>
+                </pic:pic>
+              </a:graphicData>
+            </a:graphic>
+          </wp:inline>
+        </w:drawing>
+      </w:r>
+    </w:p>
+    <w:p>
+      <w:r>
+        <w:rPr>
+          <w:b/>
+        </w:rPr>
+        <w:t>A</w:t>
+      </w:r>
+      <w:r>
+        <w:rPr>
+          <w:b/>
+        </w:rPr>
+        <w:t>gregar</w:t>
+      </w:r>
+      <w:r>
+        <w:rPr>
+          <w:b/>
+        </w:rPr>
+        <w:t xml:space="preserve"> </w:t>
+      </w:r>
+      <w:r>
+        <w:rPr>
+          <w:b/>
+        </w:rPr>
+        <w:t>un Nuevo Usuario</w:t>
+      </w:r>
+      <w:r>
+        <w:t xml:space="preserve">: Esta opción permitirá al usuario la capacidad de ingresar un usuario nuevo. Una vez seleccionada esta opción, se </w:t>
+      </w:r>
+      <w:r>
+        <w:t>autogenerará</w:t>
+      </w:r>
+      <w:r>
+        <w:t xml:space="preserve"> el código de usuario, siendo este el siguiente al </w:t>
+      </w:r>
+      <w:r>
+        <w:t>último</w:t>
+      </w:r>
+      <w:r>
+        <w:t xml:space="preserve"> registro existente. </w:t>
+      </w:r>
+      <w:r>
+        <w:t>También</w:t>
+      </w:r>
+      <w:r>
+        <w:t xml:space="preserve">, </w:t>
+      </w:r>
+      <w:r>
+        <w:t xml:space="preserve">esta opción limpia y activa los campos de nombre de usuario y contraseña. </w:t>
+      </w:r>
+      <w:r>
+        <w:t xml:space="preserve"> </w:t>
+      </w:r>
+    </w:p>
+    <w:p>
+      <w:r>
+        <w:rPr>
+          <w:b/>
+        </w:rPr>
+        <w:t>Actualizar datos de Usuario</w:t>
+      </w:r>
+      <w:r>
+        <w:t xml:space="preserve">: Esta opción permitirá al usuario la capacidad de modificar los datos de un usuario. </w:t>
+      </w:r>
+      <w:r>
+        <w:t>Una vez seleccionada esta opción, los campos de código de usuario</w:t>
+      </w:r>
+      <w:r>
+        <w:t xml:space="preserve">, nombre de usuario, y contraseña se </w:t>
+      </w:r>
+      <w:r>
+        <w:t>limpiarán</w:t>
+      </w:r>
+      <w:r>
+        <w:t xml:space="preserve">. </w:t>
+      </w:r>
+      <w:r>
+        <w:t xml:space="preserve">Los campos de estado y contraseña se activarán para su manipulación. </w:t>
+      </w:r>
+      <w:r>
+        <w:t>Finalmente, permitirá el llenado de los campos de Información de Usuario haciendo clic tanto en el código de usuario como en el nombre de usuario de la tabla principal.</w:t>
+      </w:r>
+    </w:p>
+    <w:p>
+      <w:r>
+        <w:rPr>
+          <w:b/>
+        </w:rPr>
+        <w:lastRenderedPageBreak/>
+        <w:t>Grupo Información de Usuario</w:t>
+      </w:r>
+      <w:r>
+        <w:t xml:space="preserve">: Este grupo contiene los datos que se usaran tanto para la agregación de </w:t>
+      </w:r>
+      <w:r>
+        <w:t>usuario,</w:t>
+      </w:r>
+      <w:r>
+        <w:t xml:space="preserve"> así como la actualización </w:t>
+      </w:r>
+      <w:r>
+        <w:t>de este</w:t>
+      </w:r>
+      <w:r>
+        <w:t xml:space="preserve">. A continuación, se </w:t>
+      </w:r>
+      <w:r>
+        <w:t>detallarán</w:t>
+      </w:r>
+      <w:r>
+        <w:t xml:space="preserve"> los campos contenidos en este grupo:</w:t>
+      </w:r>
+    </w:p>
+    <w:p>
+      <w:r>
+        <w:rPr>
+          <w:b/>
+        </w:rPr>
+        <w:t>Código de Usuario</w:t>
+      </w:r>
+      <w:r>
+        <w:t xml:space="preserve">: Este campo contendrá el código de usuario a ingresar o modificar. Este será autogenerado por el sistema cuando se selecciona la opción de Agregación. En caso de estar seleccionada la opción de Actualización, este campo se generará según la opción elegida de la tabla principal. </w:t>
+      </w:r>
+    </w:p>
+    <w:p>
+      <w:r>
+        <w:rPr>
+          <w:b/>
+        </w:rPr>
+        <w:t>Nombre de Usuario</w:t>
+      </w:r>
+      <w:r>
+        <w:t>: Este campo contendrá el nombre de usuario a ingresar o modificar. En caso de que la opción de Agregación este activada, este campo estará habilitado para ingresar el nombre de usuario. En caso de que la opción de Actualizar este activada, este campo quedara deshabilitado y se generara según la opción elegida en la tabla principal. Solo se permitirá caracteres de letras.</w:t>
+      </w:r>
+    </w:p>
+    <w:p>
+      <w:r>
+        <w:rPr>
+          <w:b/>
+        </w:rPr>
+        <w:t>Nombre de Usuario</w:t>
+      </w:r>
+      <w:r>
+        <w:t>: Este campo contendrá la contraseña de usuario a ingresar o modificar. Independientemente de la opción elegida, este campo siempre estará habilitado para su modificación. Solo se permitirá caracteres de letras y números.</w:t>
+      </w:r>
+    </w:p>
+    <w:p>
+      <w:r>
+        <w:rPr>
+          <w:b/>
+        </w:rPr>
+        <w:t>Nombre de Usuario</w:t>
+      </w:r>
+      <w:r>
+        <w:t>: Este campo contendrá el estado-privilegio del usuario al ser modificado o ingresado. En caso de estar seleccionada la opción de Agregación, este campo esta deshabilitado solo permitiendo ser seleccionada la opción de Usuario-activado, siendo este un usuario normal. En caso de estar seleccionada la opción de Actualización, este campo estará habilitado para elegir las opciones de estado a su totalidad.</w:t>
+      </w:r>
+    </w:p>
+    <w:p>
+      <w:r>
+        <w:rPr>
+          <w:b/>
+        </w:rPr>
+        <w:t>OK</w:t>
+      </w:r>
+      <w:r>
+        <w:t xml:space="preserve">: Este botón tiene la finalidad de insertar o modificar registros según la opción elegida. </w:t>
+      </w:r>
+    </w:p>
+    <w:p>
+      <w:r>
+        <w:rPr>
+          <w:b/>
+        </w:rPr>
+        <w:t>Limpiar</w:t>
+      </w:r>
+      <w:r>
+        <w:t>: Este botón tiene la finalidad de limpiar los campos requeridos según la opción elegida, facilitando así la limpieza de varios campos de manera simultánea.</w:t>
+      </w:r>
+    </w:p>
+    <w:p>
+      <w:pPr>
+        <w:jc w:val="both"/>
+      </w:pPr>
+      <w:r>
+        <w:rPr>
+          <w:b/>
+        </w:rPr>
+        <w:t>Salir</w:t>
+      </w:r>
+      <w:r>
+        <w:t xml:space="preserve">: </w:t>
+      </w:r>
+      <w:r>
+        <w:t xml:space="preserve">Le permite a Ud. Cerrar el formulario actual, este se utiliza cuando Ud. Ya no desea continuar con </w:t>
+      </w:r>
+      <w:r>
+        <w:t>el manejo de usuarios</w:t>
+      </w:r>
+      <w:r>
+        <w:t>.</w:t>
+      </w:r>
+    </w:p>
+    <w:p/>
+    <w:p/>
+    <w:p>
+      <w:pPr>
+        <w:pStyle w:val="Heading2"/>
         <w:jc w:val="center"/>
         <w:rPr>
           <w:rFonts w:ascii="Arial" w:hAnsi="Arial" w:cs="Arial"/>
@@ -4722,7 +4994,7 @@
     </w:p>
     <w:p>
       <w:pPr>
-        <w:pStyle w:val="Ttulo3"/>
+        <w:pStyle w:val="Heading3"/>
         <w:jc w:val="center"/>
         <w:rPr>
           <w:b/>
@@ -4744,7 +5016,7 @@
     <w:p/>
     <w:p>
       <w:pPr>
-        <w:pStyle w:val="Ttulo3"/>
+        <w:pStyle w:val="Heading3"/>
         <w:jc w:val="center"/>
         <w:rPr>
           <w:b/>
@@ -4789,7 +5061,7 @@
     <w:p/>
     <w:p>
       <w:pPr>
-        <w:pStyle w:val="Ttulo3"/>
+        <w:pStyle w:val="Heading3"/>
         <w:jc w:val="center"/>
         <w:rPr>
           <w:b/>
@@ -4804,37 +5076,37 @@
           <w:color w:val="000000" w:themeColor="text1"/>
           <w:sz w:val="28"/>
         </w:rPr>
+        <w:t>Vista de historial de matricula</w:t>
+      </w:r>
+      <w:bookmarkEnd w:id="15"/>
+    </w:p>
+    <w:p/>
+    <w:p>
+      <w:pPr>
+        <w:jc w:val="both"/>
+      </w:pPr>
+      <w:r>
+        <w:t xml:space="preserve">Del menú principal, se deberá seleccionar la opción de "Matricula" de ahí se deberá seleccionar de todas las opciones aquella de "Historial de matrícula", el sistema nos presentara el formulario presentada en la ilustración X por el cual nosotros podremos observar las matrículas realizadas utilizando los filtros del nombre del estudiante o el año en que se realizó la </w:t>
+      </w:r>
+      <w:r>
+        <w:t>matrícula</w:t>
+      </w:r>
+      <w:r>
+        <w:t>.</w:t>
+      </w:r>
+      <w:r>
+        <w:t xml:space="preserve"> A continuación, se explicará el funcionamiento a fondo del formulario. </w:t>
+      </w:r>
+    </w:p>
+    <w:p>
+      <w:pPr>
+        <w:jc w:val="center"/>
+      </w:pPr>
+      <w:r>
+        <w:rPr>
+          <w:noProof/>
+        </w:rPr>
         <w:lastRenderedPageBreak/>
-        <w:t>Vista de historial de matricula</w:t>
-      </w:r>
-      <w:bookmarkEnd w:id="15"/>
-    </w:p>
-    <w:p/>
-    <w:p>
-      <w:pPr>
-        <w:jc w:val="both"/>
-      </w:pPr>
-      <w:r>
-        <w:t xml:space="preserve">Del menú principal, se deberá seleccionar la opción de "Matricula" de ahí se deberá seleccionar de todas las opciones aquella de "Historial de matrícula", el sistema nos presentara el formulario presentada en la ilustración X por el cual nosotros podremos observar las matrículas realizadas utilizando los filtros del nombre del estudiante o el año en que se realizó la </w:t>
-      </w:r>
-      <w:r>
-        <w:t>matrícula</w:t>
-      </w:r>
-      <w:r>
-        <w:t>.</w:t>
-      </w:r>
-      <w:r>
-        <w:t xml:space="preserve"> A continuación, se explicará el funcionamiento a fondo del formulario. </w:t>
-      </w:r>
-    </w:p>
-    <w:p>
-      <w:pPr>
-        <w:jc w:val="center"/>
-      </w:pPr>
-      <w:r>
-        <w:rPr>
-          <w:noProof/>
-        </w:rPr>
         <w:drawing>
           <wp:inline distT="0" distB="0" distL="0" distR="0" wp14:anchorId="19476F5D" wp14:editId="2FAA2477">
             <wp:extent cx="5485846" cy="2520000"/>
@@ -4853,7 +5125,7 @@
                     </pic:cNvPicPr>
                   </pic:nvPicPr>
                   <pic:blipFill>
-                    <a:blip r:embed="rId11">
+                    <a:blip r:embed="rId12">
                       <a:extLst>
                         <a:ext uri="{28A0092B-C50C-407E-A947-70E740481C1C}">
                           <a14:useLocalDpi xmlns:a14="http://schemas.microsoft.com/office/drawing/2010/main" val="0"/>
@@ -4980,7 +5252,7 @@
     </w:p>
     <w:p>
       <w:pPr>
-        <w:pStyle w:val="Ttulo3"/>
+        <w:pStyle w:val="Heading3"/>
         <w:rPr>
           <w:b/>
           <w:color w:val="000000" w:themeColor="text1"/>
@@ -4994,27 +5266,27 @@
           <w:color w:val="000000" w:themeColor="text1"/>
           <w:sz w:val="28"/>
         </w:rPr>
+        <w:t>Cambio de Ingresos o Gastos</w:t>
+      </w:r>
+      <w:bookmarkEnd w:id="16"/>
+    </w:p>
+    <w:p>
+      <w:pPr>
+        <w:jc w:val="both"/>
+      </w:pPr>
+      <w:r>
+        <w:t>Del menú principal, se deberá seleccionar la opción de "Matricula" de ahí se deberá seleccionar de todas las opciones aquella de "Ingresos y mantenimiento de gastos", esta opción nos presentará la pantalla que se muestra en la ilustración X, esta permitirá la manipulación de los datos registrados del alumno, para ser más específico: sus ingresos y sus gastos que presenta el alumno que se haya ejido.</w:t>
+      </w:r>
+    </w:p>
+    <w:p>
+      <w:pPr>
+        <w:jc w:val="center"/>
+      </w:pPr>
+      <w:r>
+        <w:rPr>
+          <w:noProof/>
+        </w:rPr>
         <w:lastRenderedPageBreak/>
-        <w:t>Cambio de Ingresos o Gastos</w:t>
-      </w:r>
-      <w:bookmarkEnd w:id="16"/>
-    </w:p>
-    <w:p>
-      <w:pPr>
-        <w:jc w:val="both"/>
-      </w:pPr>
-      <w:r>
-        <w:t>Del menú principal, se deberá seleccionar la opción de "Matricula" de ahí se deberá seleccionar de todas las opciones aquella de "Ingresos y mantenimiento de gastos", esta opción nos presentará la pantalla que se muestra en la ilustración X, esta permitirá la manipulación de los datos registrados del alumno, para ser más específico: sus ingresos y sus gastos que presenta el alumno que se haya ejido.</w:t>
-      </w:r>
-    </w:p>
-    <w:p>
-      <w:pPr>
-        <w:jc w:val="center"/>
-      </w:pPr>
-      <w:r>
-        <w:rPr>
-          <w:noProof/>
-        </w:rPr>
         <w:drawing>
           <wp:inline distT="0" distB="0" distL="0" distR="0" wp14:anchorId="4206E670" wp14:editId="07698909">
             <wp:extent cx="5400040" cy="3825641"/>
@@ -5033,7 +5305,7 @@
                     </pic:cNvPicPr>
                   </pic:nvPicPr>
                   <pic:blipFill>
-                    <a:blip r:embed="rId12" cstate="print">
+                    <a:blip r:embed="rId13" cstate="print">
                       <a:extLst>
                         <a:ext uri="{28A0092B-C50C-407E-A947-70E740481C1C}">
                           <a14:useLocalDpi xmlns:a14="http://schemas.microsoft.com/office/drawing/2010/main" val="0"/>
@@ -5088,7 +5360,7 @@
     </w:p>
     <w:p>
       <w:pPr>
-        <w:pStyle w:val="Prrafodelista"/>
+        <w:pStyle w:val="ListParagraph"/>
         <w:numPr>
           <w:ilvl w:val="0"/>
           <w:numId w:val="9"/>
@@ -5115,7 +5387,7 @@
     </w:p>
     <w:p>
       <w:pPr>
-        <w:pStyle w:val="Prrafodelista"/>
+        <w:pStyle w:val="ListParagraph"/>
         <w:numPr>
           <w:ilvl w:val="0"/>
           <w:numId w:val="9"/>
@@ -5163,7 +5435,7 @@
     </w:p>
     <w:p>
       <w:pPr>
-        <w:pStyle w:val="Prrafodelista"/>
+        <w:pStyle w:val="ListParagraph"/>
         <w:numPr>
           <w:ilvl w:val="0"/>
           <w:numId w:val="10"/>
@@ -5190,7 +5462,7 @@
     </w:p>
     <w:p>
       <w:pPr>
-        <w:pStyle w:val="Prrafodelista"/>
+        <w:pStyle w:val="ListParagraph"/>
         <w:numPr>
           <w:ilvl w:val="0"/>
           <w:numId w:val="10"/>
@@ -5217,7 +5489,7 @@
     </w:p>
     <w:p>
       <w:pPr>
-        <w:pStyle w:val="Prrafodelista"/>
+        <w:pStyle w:val="ListParagraph"/>
         <w:numPr>
           <w:ilvl w:val="0"/>
           <w:numId w:val="10"/>
@@ -5244,7 +5516,7 @@
     </w:p>
     <w:p>
       <w:pPr>
-        <w:pStyle w:val="Prrafodelista"/>
+        <w:pStyle w:val="ListParagraph"/>
         <w:numPr>
           <w:ilvl w:val="0"/>
           <w:numId w:val="10"/>
@@ -5260,7 +5532,6 @@
           <w:b/>
           <w:lang w:val="es-ES"/>
         </w:rPr>
-        <w:lastRenderedPageBreak/>
         <w:t>Otros Ingresos:</w:t>
       </w:r>
       <w:r>
@@ -5272,7 +5543,7 @@
     </w:p>
     <w:p>
       <w:pPr>
-        <w:pStyle w:val="Prrafodelista"/>
+        <w:pStyle w:val="ListParagraph"/>
         <w:numPr>
           <w:ilvl w:val="0"/>
           <w:numId w:val="10"/>
@@ -5299,7 +5570,7 @@
     </w:p>
     <w:p>
       <w:pPr>
-        <w:pStyle w:val="Prrafodelista"/>
+        <w:pStyle w:val="ListParagraph"/>
         <w:numPr>
           <w:ilvl w:val="0"/>
           <w:numId w:val="10"/>
@@ -5315,6 +5586,7 @@
           <w:b/>
           <w:lang w:val="es-ES"/>
         </w:rPr>
+        <w:lastRenderedPageBreak/>
         <w:t>Hijo:</w:t>
       </w:r>
       <w:r>
@@ -5366,19 +5638,7 @@
         <w:rPr>
           <w:lang w:val="es-ES"/>
         </w:rPr>
-        <w:t xml:space="preserve">Este campo muestra la </w:t>
-      </w:r>
-      <w:r>
-        <w:rPr>
-          <w:lang w:val="es-ES"/>
-        </w:rPr>
-        <w:t>sumatoria total</w:t>
-      </w:r>
-      <w:r>
-        <w:rPr>
-          <w:lang w:val="es-ES"/>
-        </w:rPr>
-        <w:t xml:space="preserve"> de todos los ingresos del alumno.</w:t>
+        <w:t>Este campo muestra la sumatoria total de todos los ingresos del alumno.</w:t>
       </w:r>
     </w:p>
     <w:bookmarkEnd w:id="18"/>
@@ -5405,7 +5665,7 @@
     </w:p>
     <w:p>
       <w:pPr>
-        <w:pStyle w:val="Prrafodelista"/>
+        <w:pStyle w:val="ListParagraph"/>
         <w:numPr>
           <w:ilvl w:val="0"/>
           <w:numId w:val="11"/>
@@ -5432,7 +5692,7 @@
     </w:p>
     <w:p>
       <w:pPr>
-        <w:pStyle w:val="Prrafodelista"/>
+        <w:pStyle w:val="ListParagraph"/>
         <w:numPr>
           <w:ilvl w:val="0"/>
           <w:numId w:val="11"/>
@@ -5459,7 +5719,7 @@
     </w:p>
     <w:p>
       <w:pPr>
-        <w:pStyle w:val="Prrafodelista"/>
+        <w:pStyle w:val="ListParagraph"/>
         <w:numPr>
           <w:ilvl w:val="0"/>
           <w:numId w:val="11"/>
@@ -5486,7 +5746,7 @@
     </w:p>
     <w:p>
       <w:pPr>
-        <w:pStyle w:val="Prrafodelista"/>
+        <w:pStyle w:val="ListParagraph"/>
         <w:numPr>
           <w:ilvl w:val="0"/>
           <w:numId w:val="11"/>
@@ -5513,7 +5773,7 @@
     </w:p>
     <w:p>
       <w:pPr>
-        <w:pStyle w:val="Prrafodelista"/>
+        <w:pStyle w:val="ListParagraph"/>
         <w:numPr>
           <w:ilvl w:val="0"/>
           <w:numId w:val="11"/>
@@ -5543,24 +5803,12 @@
         <w:rPr>
           <w:lang w:val="es-ES"/>
         </w:rPr>
-        <w:t xml:space="preserve">Este campo mostrara el gasto en </w:t>
-      </w:r>
-      <w:r>
-        <w:rPr>
-          <w:lang w:val="es-ES"/>
-        </w:rPr>
-        <w:t>cuanto a telefono</w:t>
-      </w:r>
-      <w:r>
-        <w:rPr>
-          <w:lang w:val="es-ES"/>
-        </w:rPr>
-        <w:t xml:space="preserve"> del alumno que hemos elegido, este campo puede ser editado sin problemas, sin embargo, en caso de que quede vacío el sistema lo considerara como 0.</w:t>
-      </w:r>
-    </w:p>
-    <w:p>
-      <w:pPr>
-        <w:pStyle w:val="Prrafodelista"/>
+        <w:t>Este campo mostrara el gasto en cuanto a telefono del alumno que hemos elegido, este campo puede ser editado sin problemas, sin embargo, en caso de que quede vacío el sistema lo considerara como 0.</w:t>
+      </w:r>
+    </w:p>
+    <w:p>
+      <w:pPr>
+        <w:pStyle w:val="ListParagraph"/>
         <w:numPr>
           <w:ilvl w:val="0"/>
           <w:numId w:val="11"/>
@@ -5587,7 +5835,7 @@
     </w:p>
     <w:p>
       <w:pPr>
-        <w:pStyle w:val="Prrafodelista"/>
+        <w:pStyle w:val="ListParagraph"/>
         <w:numPr>
           <w:ilvl w:val="0"/>
           <w:numId w:val="11"/>
@@ -5614,7 +5862,7 @@
     </w:p>
     <w:p>
       <w:pPr>
-        <w:pStyle w:val="Prrafodelista"/>
+        <w:pStyle w:val="ListParagraph"/>
         <w:numPr>
           <w:ilvl w:val="0"/>
           <w:numId w:val="11"/>
@@ -5641,7 +5889,7 @@
     </w:p>
     <w:p>
       <w:pPr>
-        <w:pStyle w:val="Prrafodelista"/>
+        <w:pStyle w:val="ListParagraph"/>
         <w:numPr>
           <w:ilvl w:val="0"/>
           <w:numId w:val="11"/>
@@ -5668,7 +5916,7 @@
     </w:p>
     <w:p>
       <w:pPr>
-        <w:pStyle w:val="Prrafodelista"/>
+        <w:pStyle w:val="ListParagraph"/>
         <w:numPr>
           <w:ilvl w:val="0"/>
           <w:numId w:val="11"/>
@@ -5695,7 +5943,7 @@
     </w:p>
     <w:p>
       <w:pPr>
-        <w:pStyle w:val="Prrafodelista"/>
+        <w:pStyle w:val="ListParagraph"/>
         <w:numPr>
           <w:ilvl w:val="0"/>
           <w:numId w:val="11"/>
@@ -5733,88 +5981,88 @@
           <w:b/>
           <w:lang w:val="es-ES"/>
         </w:rPr>
+        <w:t>Total</w:t>
+      </w:r>
+      <w:proofErr w:type="gramEnd"/>
+      <w:r>
+        <w:rPr>
+          <w:b/>
+          <w:lang w:val="es-ES"/>
+        </w:rPr>
+        <w:t xml:space="preserve"> Gastos:</w:t>
+      </w:r>
+      <w:r>
+        <w:rPr>
+          <w:lang w:val="es-ES"/>
+        </w:rPr>
+        <w:t xml:space="preserve"> Este campo muestra la sumatoria total de todos los gastos del alumno.</w:t>
+      </w:r>
+    </w:p>
+    <w:p>
+      <w:pPr>
+        <w:jc w:val="both"/>
+        <w:rPr>
+          <w:lang w:val="es-ES"/>
+        </w:rPr>
+      </w:pPr>
+      <w:r>
+        <w:rPr>
+          <w:b/>
+          <w:lang w:val="es-ES"/>
+        </w:rPr>
+        <w:t>Botón de Aceptar:</w:t>
+      </w:r>
+      <w:r>
+        <w:rPr>
+          <w:b/>
+          <w:lang w:val="es-ES"/>
+        </w:rPr>
+        <w:t xml:space="preserve"> </w:t>
+      </w:r>
+      <w:r>
+        <w:rPr>
+          <w:lang w:val="es-ES"/>
+        </w:rPr>
+        <w:t xml:space="preserve">Este botón activara la función de guardar los cambios, el sistema normalmente no acepta espacios vacíos, pero en este caso al detectar algún campo vacío lo va a igualar a 0. Una </w:t>
+      </w:r>
+      <w:r>
+        <w:rPr>
+          <w:lang w:val="es-ES"/>
+        </w:rPr>
+        <w:t>vez</w:t>
+      </w:r>
+      <w:r>
+        <w:rPr>
+          <w:lang w:val="es-ES"/>
+        </w:rPr>
+        <w:t xml:space="preserve"> realizado la modificación los cuadros de texto se </w:t>
+      </w:r>
+      <w:r>
+        <w:rPr>
+          <w:lang w:val="es-ES"/>
+        </w:rPr>
+        <w:t>limpiarán</w:t>
+      </w:r>
+      <w:r>
+        <w:rPr>
+          <w:lang w:val="es-ES"/>
+        </w:rPr>
+        <w:t xml:space="preserve"> automáticamente. </w:t>
+      </w:r>
+    </w:p>
+    <w:p>
+      <w:pPr>
+        <w:jc w:val="both"/>
+        <w:rPr>
+          <w:lang w:val="es-ES"/>
+        </w:rPr>
+      </w:pPr>
+      <w:r>
+        <w:rPr>
+          <w:b/>
+          <w:lang w:val="es-ES"/>
+        </w:rPr>
         <w:lastRenderedPageBreak/>
-        <w:t>Total</w:t>
-      </w:r>
-      <w:proofErr w:type="gramEnd"/>
-      <w:r>
-        <w:rPr>
-          <w:b/>
-          <w:lang w:val="es-ES"/>
-        </w:rPr>
-        <w:t xml:space="preserve"> Gastos:</w:t>
-      </w:r>
-      <w:r>
-        <w:rPr>
-          <w:lang w:val="es-ES"/>
-        </w:rPr>
-        <w:t xml:space="preserve"> Este campo muestra la sumatoria total de todos los gastos del alumno.</w:t>
-      </w:r>
-    </w:p>
-    <w:p>
-      <w:pPr>
-        <w:jc w:val="both"/>
-        <w:rPr>
-          <w:lang w:val="es-ES"/>
-        </w:rPr>
-      </w:pPr>
-      <w:r>
-        <w:rPr>
-          <w:b/>
-          <w:lang w:val="es-ES"/>
-        </w:rPr>
-        <w:t>Botón de Aceptar:</w:t>
-      </w:r>
-      <w:r>
-        <w:rPr>
-          <w:b/>
-          <w:lang w:val="es-ES"/>
-        </w:rPr>
-        <w:t xml:space="preserve"> </w:t>
-      </w:r>
-      <w:r>
-        <w:rPr>
-          <w:lang w:val="es-ES"/>
-        </w:rPr>
-        <w:t xml:space="preserve">Este botón activara la función de guardar los cambios, el sistema normalmente no acepta espacios vacíos, pero en este caso al detectar algún campo vacío lo va a igualar a 0. Una </w:t>
-      </w:r>
-      <w:r>
-        <w:rPr>
-          <w:lang w:val="es-ES"/>
-        </w:rPr>
-        <w:t>vez</w:t>
-      </w:r>
-      <w:r>
-        <w:rPr>
-          <w:lang w:val="es-ES"/>
-        </w:rPr>
-        <w:t xml:space="preserve"> realizado la modificación los cuadros de texto se </w:t>
-      </w:r>
-      <w:r>
-        <w:rPr>
-          <w:lang w:val="es-ES"/>
-        </w:rPr>
-        <w:t>limpiarán</w:t>
-      </w:r>
-      <w:r>
-        <w:rPr>
-          <w:lang w:val="es-ES"/>
-        </w:rPr>
-        <w:t xml:space="preserve"> automáticamente. </w:t>
-      </w:r>
-    </w:p>
-    <w:p>
-      <w:pPr>
-        <w:jc w:val="both"/>
-        <w:rPr>
-          <w:lang w:val="es-ES"/>
-        </w:rPr>
-      </w:pPr>
-      <w:r>
-        <w:rPr>
-          <w:b/>
-          <w:lang w:val="es-ES"/>
-        </w:rPr>
         <w:t>Botón de Salir:</w:t>
       </w:r>
       <w:r>
@@ -5854,7 +6102,7 @@
     </w:p>
     <w:p>
       <w:pPr>
-        <w:pStyle w:val="Ttulo3"/>
+        <w:pStyle w:val="Heading3"/>
         <w:rPr>
           <w:b/>
           <w:color w:val="000000" w:themeColor="text1"/>
@@ -5904,7 +6152,7 @@
                     </pic:cNvPicPr>
                   </pic:nvPicPr>
                   <pic:blipFill>
-                    <a:blip r:embed="rId13">
+                    <a:blip r:embed="rId14">
                       <a:extLst>
                         <a:ext uri="{28A0092B-C50C-407E-A947-70E740481C1C}">
                           <a14:useLocalDpi xmlns:a14="http://schemas.microsoft.com/office/drawing/2010/main" val="0"/>
@@ -5938,7 +6186,7 @@
     </w:p>
     <w:p>
       <w:pPr>
-        <w:pStyle w:val="Prrafodelista"/>
+        <w:pStyle w:val="ListParagraph"/>
         <w:numPr>
           <w:ilvl w:val="0"/>
           <w:numId w:val="7"/>
@@ -5979,7 +6227,7 @@
     </w:p>
     <w:p>
       <w:pPr>
-        <w:pStyle w:val="Prrafodelista"/>
+        <w:pStyle w:val="ListParagraph"/>
         <w:numPr>
           <w:ilvl w:val="0"/>
           <w:numId w:val="7"/>
@@ -5995,7 +6243,6 @@
           <w:b/>
           <w:lang w:val="es-ES"/>
         </w:rPr>
-        <w:lastRenderedPageBreak/>
         <w:t>Agregar</w:t>
       </w:r>
       <w:r>
@@ -6028,7 +6275,7 @@
     </w:p>
     <w:p>
       <w:pPr>
-        <w:pStyle w:val="Prrafodelista"/>
+        <w:pStyle w:val="ListParagraph"/>
         <w:numPr>
           <w:ilvl w:val="0"/>
           <w:numId w:val="8"/>
@@ -6044,6 +6291,7 @@
           <w:b/>
           <w:lang w:val="es-ES"/>
         </w:rPr>
+        <w:lastRenderedPageBreak/>
         <w:t>Filtro de Búsqueda:</w:t>
       </w:r>
       <w:r>
@@ -6084,7 +6332,7 @@
     </w:p>
     <w:p>
       <w:pPr>
-        <w:pStyle w:val="Prrafodelista"/>
+        <w:pStyle w:val="ListParagraph"/>
         <w:numPr>
           <w:ilvl w:val="0"/>
           <w:numId w:val="8"/>
@@ -6111,7 +6359,7 @@
     </w:p>
     <w:p>
       <w:pPr>
-        <w:pStyle w:val="Prrafodelista"/>
+        <w:pStyle w:val="ListParagraph"/>
         <w:numPr>
           <w:ilvl w:val="0"/>
           <w:numId w:val="8"/>
@@ -6138,7 +6386,7 @@
     </w:p>
     <w:p>
       <w:pPr>
-        <w:pStyle w:val="Prrafodelista"/>
+        <w:pStyle w:val="ListParagraph"/>
         <w:numPr>
           <w:ilvl w:val="0"/>
           <w:numId w:val="8"/>
@@ -6165,7 +6413,7 @@
     </w:p>
     <w:p>
       <w:pPr>
-        <w:pStyle w:val="Prrafodelista"/>
+        <w:pStyle w:val="ListParagraph"/>
         <w:numPr>
           <w:ilvl w:val="0"/>
           <w:numId w:val="8"/>
@@ -6201,7 +6449,7 @@
     </w:p>
     <w:p>
       <w:pPr>
-        <w:pStyle w:val="Prrafodelista"/>
+        <w:pStyle w:val="ListParagraph"/>
         <w:numPr>
           <w:ilvl w:val="0"/>
           <w:numId w:val="8"/>
@@ -6228,7 +6476,7 @@
     </w:p>
     <w:p>
       <w:pPr>
-        <w:pStyle w:val="Prrafodelista"/>
+        <w:pStyle w:val="ListParagraph"/>
         <w:numPr>
           <w:ilvl w:val="0"/>
           <w:numId w:val="8"/>
@@ -6255,7 +6503,7 @@
     </w:p>
     <w:p>
       <w:pPr>
-        <w:pStyle w:val="Prrafodelista"/>
+        <w:pStyle w:val="ListParagraph"/>
         <w:numPr>
           <w:ilvl w:val="0"/>
           <w:numId w:val="8"/>
@@ -6282,7 +6530,7 @@
     </w:p>
     <w:p>
       <w:pPr>
-        <w:pStyle w:val="Prrafodelista"/>
+        <w:pStyle w:val="ListParagraph"/>
         <w:numPr>
           <w:ilvl w:val="0"/>
           <w:numId w:val="8"/>
@@ -6337,7 +6585,7 @@
     </w:p>
     <w:p>
       <w:pPr>
-        <w:pStyle w:val="Ttulo3"/>
+        <w:pStyle w:val="Heading3"/>
         <w:rPr>
           <w:b/>
           <w:color w:val="000000" w:themeColor="text1"/>
@@ -6361,19 +6609,16 @@
         <w:jc w:val="both"/>
       </w:pPr>
       <w:r>
-        <w:t xml:space="preserve">Del menú principal, se deberá seleccionar la opción de "Matricula" de ahí se deberá seleccionar de todas las opciones aquella de "Rango de mensualidad", esta opción nos mostrara la pantalla presentada en la ilustración X, esta nos permitirá manipular el valor de la mensualidad que el alumno deberá pagar tomando en cuenta su total de ingreso y si supera una serie de rangos </w:t>
-      </w:r>
-      <w:r>
+        <w:t>Del menú principal, se deberá seleccionar la opción de "Matricula" de ahí se deberá seleccionar de todas las opciones aquella de "Rango de mensualidad", esta opción nos mostrara la pantalla presentada en la ilustración X, esta nos permitirá manipular el valor de la mensualidad que el alumno deberá pagar tomando en cuenta su total de ingreso y si supera una serie de rangos presentados en la tabla de la pantalla, sin mencionar que también permitirá el cambio del valor del salario mínimo que se está manejando en ese momento.</w:t>
+      </w:r>
+    </w:p>
+    <w:p/>
+    <w:p>
+      <w:r>
+        <w:rPr>
+          <w:noProof/>
+        </w:rPr>
         <w:lastRenderedPageBreak/>
-        <w:t>presentados en la tabla de la pantalla, sin mencionar que también permitirá el cambio del valor del salario mínimo que se está manejando en ese momento.</w:t>
-      </w:r>
-    </w:p>
-    <w:p/>
-    <w:p>
-      <w:r>
-        <w:rPr>
-          <w:noProof/>
-        </w:rPr>
         <w:drawing>
           <wp:inline distT="0" distB="0" distL="0" distR="0" wp14:anchorId="3D5C3AFF" wp14:editId="69CAE2DE">
             <wp:extent cx="5400040" cy="3707958"/>
@@ -6392,7 +6637,7 @@
                     </pic:cNvPicPr>
                   </pic:nvPicPr>
                   <pic:blipFill>
-                    <a:blip r:embed="rId14">
+                    <a:blip r:embed="rId15">
                       <a:extLst>
                         <a:ext uri="{28A0092B-C50C-407E-A947-70E740481C1C}">
                           <a14:useLocalDpi xmlns:a14="http://schemas.microsoft.com/office/drawing/2010/main" val="0"/>
@@ -6447,7 +6692,7 @@
     </w:p>
     <w:p>
       <w:pPr>
-        <w:pStyle w:val="Prrafodelista"/>
+        <w:pStyle w:val="ListParagraph"/>
         <w:numPr>
           <w:ilvl w:val="0"/>
           <w:numId w:val="6"/>
@@ -6474,7 +6719,7 @@
     </w:p>
     <w:p>
       <w:pPr>
-        <w:pStyle w:val="Prrafodelista"/>
+        <w:pStyle w:val="ListParagraph"/>
         <w:jc w:val="both"/>
         <w:rPr>
           <w:lang w:val="es-ES"/>
@@ -6489,7 +6734,7 @@
     </w:p>
     <w:p>
       <w:pPr>
-        <w:pStyle w:val="Prrafodelista"/>
+        <w:pStyle w:val="ListParagraph"/>
         <w:numPr>
           <w:ilvl w:val="0"/>
           <w:numId w:val="6"/>
@@ -6516,7 +6761,7 @@
     </w:p>
     <w:p>
       <w:pPr>
-        <w:pStyle w:val="Prrafodelista"/>
+        <w:pStyle w:val="ListParagraph"/>
         <w:jc w:val="both"/>
         <w:rPr>
           <w:lang w:val="es-ES"/>
@@ -6531,7 +6776,7 @@
     </w:p>
     <w:p>
       <w:pPr>
-        <w:pStyle w:val="Prrafodelista"/>
+        <w:pStyle w:val="ListParagraph"/>
         <w:numPr>
           <w:ilvl w:val="0"/>
           <w:numId w:val="6"/>
@@ -6578,7 +6823,7 @@
     </w:p>
     <w:p>
       <w:pPr>
-        <w:pStyle w:val="Prrafodelista"/>
+        <w:pStyle w:val="ListParagraph"/>
         <w:numPr>
           <w:ilvl w:val="0"/>
           <w:numId w:val="6"/>
@@ -6599,19 +6844,12 @@
         <w:rPr>
           <w:lang w:val="es-ES"/>
         </w:rPr>
-        <w:t xml:space="preserve"> Este listado muestra todos los códigos de las categorías que se muestran en la tabla. Ud. podrá elegir cualquier de los códigos y la pantalla nos </w:t>
-      </w:r>
-      <w:r>
-        <w:rPr>
-          <w:lang w:val="es-ES"/>
-        </w:rPr>
-        <w:lastRenderedPageBreak/>
-        <w:t>mostrará los datos de esta categoría en el grupo actual mostrando el código de la tabla de la categoría, el rango inicial y el valor de la mensualidad actual.</w:t>
-      </w:r>
-    </w:p>
-    <w:p>
-      <w:pPr>
-        <w:pStyle w:val="Prrafodelista"/>
+        <w:t xml:space="preserve"> Este listado muestra todos los códigos de las categorías que se muestran en la tabla. Ud. podrá elegir cualquier de los códigos y la pantalla nos mostrará los datos de esta categoría en el grupo actual mostrando el código de la tabla de la categoría, el rango inicial y el valor de la mensualidad actual.</w:t>
+      </w:r>
+    </w:p>
+    <w:p>
+      <w:pPr>
+        <w:pStyle w:val="ListParagraph"/>
         <w:numPr>
           <w:ilvl w:val="0"/>
           <w:numId w:val="6"/>
@@ -6637,7 +6875,7 @@
     </w:p>
     <w:p>
       <w:pPr>
-        <w:pStyle w:val="Prrafodelista"/>
+        <w:pStyle w:val="ListParagraph"/>
         <w:numPr>
           <w:ilvl w:val="0"/>
           <w:numId w:val="6"/>
@@ -6652,6 +6890,7 @@
           <w:b/>
           <w:lang w:val="es-ES"/>
         </w:rPr>
+        <w:lastRenderedPageBreak/>
         <w:t>Rango Inicial:</w:t>
       </w:r>
       <w:r>
@@ -6663,7 +6902,7 @@
     </w:p>
     <w:p>
       <w:pPr>
-        <w:pStyle w:val="Prrafodelista"/>
+        <w:pStyle w:val="ListParagraph"/>
         <w:numPr>
           <w:ilvl w:val="0"/>
           <w:numId w:val="6"/>
@@ -6689,7 +6928,7 @@
     </w:p>
     <w:p>
       <w:pPr>
-        <w:pStyle w:val="Prrafodelista"/>
+        <w:pStyle w:val="ListParagraph"/>
         <w:numPr>
           <w:ilvl w:val="0"/>
           <w:numId w:val="6"/>
@@ -6757,7 +6996,7 @@
     </w:p>
     <w:p>
       <w:pPr>
-        <w:pStyle w:val="Ttulo2"/>
+        <w:pStyle w:val="Heading2"/>
         <w:rPr>
           <w:rFonts w:ascii="Arial" w:hAnsi="Arial" w:cs="Arial"/>
           <w:b/>
@@ -6779,7 +7018,7 @@
     </w:p>
     <w:p>
       <w:pPr>
-        <w:pStyle w:val="Ttulo3"/>
+        <w:pStyle w:val="Heading3"/>
         <w:rPr>
           <w:b/>
           <w:color w:val="000000" w:themeColor="text1"/>
@@ -6831,7 +7070,7 @@
                     </pic:cNvPicPr>
                   </pic:nvPicPr>
                   <pic:blipFill>
-                    <a:blip r:embed="rId15">
+                    <a:blip r:embed="rId16">
                       <a:extLst>
                         <a:ext uri="{28A0092B-C50C-407E-A947-70E740481C1C}">
                           <a14:useLocalDpi xmlns:a14="http://schemas.microsoft.com/office/drawing/2010/main" val="0"/>
@@ -6874,29 +7113,26 @@
         <w:t>Nombre del Alumno</w:t>
       </w:r>
       <w:r>
-        <w:t xml:space="preserve">: Este es el que permite la búsqueda de algún alumno en específico debido a que este es donde Ud. ingresara el nombre del alumno y se mostrara en la tabla todos los </w:t>
-      </w:r>
-      <w:r>
+        <w:t>: Este es el que permite la búsqueda de algún alumno en específico debido a que este es donde Ud. ingresara el nombre del alumno y se mostrara en la tabla todos los alumnos cuyo nombre coincida con el nombre que Ud. ingreso, es básicamente un filtro de búsqueda.</w:t>
+      </w:r>
+    </w:p>
+    <w:p>
+      <w:pPr>
+        <w:jc w:val="both"/>
+      </w:pPr>
+      <w:r>
+        <w:t xml:space="preserve">En caso de que usted haya encontrado el alumno que buscaba solo deberá seleccionar dos veces la línea o una de las columnas cuya línea posea los datos del alumno que Ud. estaba buscando. </w:t>
+      </w:r>
+    </w:p>
+    <w:p>
+      <w:pPr>
+        <w:jc w:val="both"/>
+      </w:pPr>
+      <w:r>
+        <w:rPr>
+          <w:b/>
+        </w:rPr>
         <w:lastRenderedPageBreak/>
-        <w:t>alumnos cuyo nombre coincida con el nombre que Ud. ingreso, es básicamente un filtro de búsqueda.</w:t>
-      </w:r>
-    </w:p>
-    <w:p>
-      <w:pPr>
-        <w:jc w:val="both"/>
-      </w:pPr>
-      <w:r>
-        <w:t xml:space="preserve">En caso de que usted haya encontrado el alumno que buscaba solo deberá seleccionar dos veces la línea o una de las columnas cuya línea posea los datos del alumno que Ud. estaba buscando. </w:t>
-      </w:r>
-    </w:p>
-    <w:p>
-      <w:pPr>
-        <w:jc w:val="both"/>
-      </w:pPr>
-      <w:r>
-        <w:rPr>
-          <w:b/>
-        </w:rPr>
         <w:t>Cancelar</w:t>
       </w:r>
       <w:r>
@@ -6905,7 +7141,7 @@
     </w:p>
     <w:p>
       <w:pPr>
-        <w:pStyle w:val="Ttulo3"/>
+        <w:pStyle w:val="Heading3"/>
         <w:rPr>
           <w:b/>
           <w:color w:val="000000" w:themeColor="text1"/>
@@ -6923,10 +7159,337 @@
       </w:r>
       <w:bookmarkEnd w:id="24"/>
     </w:p>
+    <w:p>
+      <w:pPr>
+        <w:jc w:val="both"/>
+      </w:pPr>
+      <w:r>
+        <w:t>Del menú principal, se deberá seleccionar la opción de "</w:t>
+      </w:r>
+      <w:r>
+        <w:t>Alumnos</w:t>
+      </w:r>
+      <w:r>
+        <w:t>”.</w:t>
+      </w:r>
+      <w:r>
+        <w:t xml:space="preserve"> E</w:t>
+      </w:r>
+      <w:r>
+        <w:t xml:space="preserve">l sistema nos presentara </w:t>
+      </w:r>
+      <w:r>
+        <w:t xml:space="preserve">la capacidad de buscar los alumnos </w:t>
+      </w:r>
+      <w:r>
+        <w:t xml:space="preserve">presentada en la ilustración X utilizando los filtros del nombre del </w:t>
+      </w:r>
+      <w:r>
+        <w:t>alumno</w:t>
+      </w:r>
+      <w:r>
+        <w:t xml:space="preserve"> o </w:t>
+      </w:r>
+      <w:r>
+        <w:t>la identidad del alumno</w:t>
+      </w:r>
+      <w:r>
+        <w:t>.</w:t>
+      </w:r>
+      <w:r>
+        <w:t xml:space="preserve"> A continuación, se explicará el funcionamiento a fondo de</w:t>
+      </w:r>
+      <w:r>
+        <w:t xml:space="preserve"> esta pantalla.</w:t>
+      </w:r>
+      <w:r>
+        <w:t xml:space="preserve"> </w:t>
+      </w:r>
+    </w:p>
     <w:p/>
     <w:p>
-      <w:pPr>
-        <w:pStyle w:val="Ttulo2"/>
+      <w:r>
+        <w:rPr>
+          <w:noProof/>
+        </w:rPr>
+        <w:drawing>
+          <wp:inline distT="0" distB="0" distL="0" distR="0" wp14:anchorId="32E53CFD" wp14:editId="7BBDA57B">
+            <wp:extent cx="5400040" cy="3956982"/>
+            <wp:effectExtent l="0" t="0" r="0" b="5715"/>
+            <wp:docPr id="19" name="Picture 19"/>
+            <wp:cNvGraphicFramePr>
+              <a:graphicFrameLocks xmlns:a="http://schemas.openxmlformats.org/drawingml/2006/main" noChangeAspect="1"/>
+            </wp:cNvGraphicFramePr>
+            <a:graphic xmlns:a="http://schemas.openxmlformats.org/drawingml/2006/main">
+              <a:graphicData uri="http://schemas.openxmlformats.org/drawingml/2006/picture">
+                <pic:pic xmlns:pic="http://schemas.openxmlformats.org/drawingml/2006/picture">
+                  <pic:nvPicPr>
+                    <pic:cNvPr id="0" name="Picture 5"/>
+                    <pic:cNvPicPr>
+                      <a:picLocks noChangeAspect="1" noChangeArrowheads="1"/>
+                    </pic:cNvPicPr>
+                  </pic:nvPicPr>
+                  <pic:blipFill>
+                    <a:blip r:embed="rId17">
+                      <a:extLst>
+                        <a:ext uri="{28A0092B-C50C-407E-A947-70E740481C1C}">
+                          <a14:useLocalDpi xmlns:a14="http://schemas.microsoft.com/office/drawing/2010/main" val="0"/>
+                        </a:ext>
+                      </a:extLst>
+                    </a:blip>
+                    <a:srcRect/>
+                    <a:stretch>
+                      <a:fillRect/>
+                    </a:stretch>
+                  </pic:blipFill>
+                  <pic:spPr bwMode="auto">
+                    <a:xfrm>
+                      <a:off x="0" y="0"/>
+                      <a:ext cx="5400040" cy="3956982"/>
+                    </a:xfrm>
+                    <a:prstGeom prst="rect">
+                      <a:avLst/>
+                    </a:prstGeom>
+                    <a:noFill/>
+                    <a:ln>
+                      <a:noFill/>
+                    </a:ln>
+                  </pic:spPr>
+                </pic:pic>
+              </a:graphicData>
+            </a:graphic>
+          </wp:inline>
+        </w:drawing>
+      </w:r>
+    </w:p>
+    <w:p>
+      <w:pPr>
+        <w:jc w:val="both"/>
+      </w:pPr>
+      <w:r>
+        <w:rPr>
+          <w:b/>
+        </w:rPr>
+        <w:t xml:space="preserve">Búsqueda por </w:t>
+      </w:r>
+      <w:r>
+        <w:rPr>
+          <w:b/>
+        </w:rPr>
+        <w:t>nombre del Alumno</w:t>
+      </w:r>
+      <w:r>
+        <w:t xml:space="preserve">: Este campo es donde Ud. Ingresara los datos del alumno que </w:t>
+      </w:r>
+      <w:r>
+        <w:t>está</w:t>
+      </w:r>
+      <w:r>
+        <w:t xml:space="preserve"> buscando, en este caso el nombre de este. Cada pulsar del teclado el sistema buscara los datos del alumno que coincidan con el nombre que Ud. Está poniendo y los presentara </w:t>
+      </w:r>
+    </w:p>
+    <w:p>
+      <w:pPr>
+        <w:jc w:val="both"/>
+      </w:pPr>
+      <w:r>
+        <w:rPr>
+          <w:b/>
+        </w:rPr>
+        <w:t xml:space="preserve">Búsqueda por </w:t>
+      </w:r>
+      <w:r>
+        <w:rPr>
+          <w:b/>
+        </w:rPr>
+        <w:t>ID del Alumno</w:t>
+      </w:r>
+      <w:r>
+        <w:t xml:space="preserve">: </w:t>
+      </w:r>
+      <w:r>
+        <w:t>Esta opción le permite a Ud. La bús</w:t>
+      </w:r>
+      <w:r>
+        <w:t>queda de los datos del alumno según la identidad que posee el mismo.</w:t>
+      </w:r>
+      <w:r>
+        <w:t xml:space="preserve"> </w:t>
+      </w:r>
+      <w:r>
+        <w:t xml:space="preserve">Cada pulsar del teclado el sistema buscara los datos del alumno que coincidan con </w:t>
+      </w:r>
+      <w:r>
+        <w:t>la identidad</w:t>
+      </w:r>
+      <w:r>
+        <w:t xml:space="preserve"> que Ud. </w:t>
+      </w:r>
+      <w:r>
+        <w:t>e</w:t>
+      </w:r>
+      <w:r>
+        <w:t>stá poniendo y los presentara</w:t>
+      </w:r>
+      <w:r>
+        <w:t>.</w:t>
+      </w:r>
+    </w:p>
+    <w:p>
+      <w:pPr>
+        <w:jc w:val="both"/>
+      </w:pPr>
+      <w:r>
+        <w:rPr>
+          <w:b/>
+        </w:rPr>
+        <w:t>Tabla de Búsqueda</w:t>
+      </w:r>
+      <w:r>
+        <w:t>:</w:t>
+      </w:r>
+      <w:r>
+        <w:t xml:space="preserve"> En esta tabla de búsqueda Ud. </w:t>
+      </w:r>
+      <w:r>
+        <w:t>Seleccionará</w:t>
+      </w:r>
+      <w:r>
+        <w:t xml:space="preserve"> podrá buscar un alumno por medio de darle </w:t>
+      </w:r>
+      <w:r>
+        <w:t xml:space="preserve">doble </w:t>
+      </w:r>
+      <w:r>
+        <w:t xml:space="preserve">clic a una de las celdas de tres tipos de apartados: </w:t>
+      </w:r>
+      <w:r>
+        <w:t>Código</w:t>
+      </w:r>
+      <w:r>
+        <w:t xml:space="preserve"> del Alumno, Nombre </w:t>
+      </w:r>
+      <w:r>
+        <w:t>Completo</w:t>
+      </w:r>
+      <w:r>
+        <w:t>, y Identidad</w:t>
+      </w:r>
+      <w:r>
+        <w:t>.</w:t>
+      </w:r>
+      <w:r>
+        <w:t xml:space="preserve"> Al realizar lo anterior, se llenarán los datos de la pestaña de Información de alumnos, exceptuando la pestaña de responsables ya que esa pestaña es de ingreso de responsable.</w:t>
+      </w:r>
+    </w:p>
+    <w:p>
+      <w:pPr>
+        <w:jc w:val="both"/>
+      </w:pPr>
+      <w:r>
+        <w:rPr>
+          <w:b/>
+        </w:rPr>
+        <w:t>Salir</w:t>
+      </w:r>
+      <w:r>
+        <w:t xml:space="preserve">: </w:t>
+      </w:r>
+      <w:r>
+        <w:t>Le permite a Ud. Cerrar el formulario actual, este se utiliza cuando Ud. Ya no desea continuar con la búsqueda de l</w:t>
+      </w:r>
+      <w:r>
+        <w:t>os alumnos</w:t>
+      </w:r>
+      <w:r>
+        <w:t>.</w:t>
+      </w:r>
+    </w:p>
+    <w:p>
+      <w:pPr>
+        <w:jc w:val="both"/>
+      </w:pPr>
+      <w:r>
+        <w:t>Esta pantalla permite mantener un seguimiento de l</w:t>
+      </w:r>
+      <w:r>
+        <w:t>os alumnos registrados en la institución.</w:t>
+      </w:r>
+    </w:p>
+    <w:p>
+      <w:pPr>
+        <w:jc w:val="both"/>
+      </w:pPr>
+    </w:p>
+    <w:p>
+      <w:pPr>
+        <w:jc w:val="both"/>
+      </w:pPr>
+      <w:r>
+        <w:rPr>
+          <w:noProof/>
+        </w:rPr>
+        <w:drawing>
+          <wp:inline distT="0" distB="0" distL="0" distR="0" wp14:anchorId="10F9E8B8" wp14:editId="5C3FBCBB">
+            <wp:extent cx="5400040" cy="3968310"/>
+            <wp:effectExtent l="0" t="0" r="0" b="0"/>
+            <wp:docPr id="21" name="Picture 21"/>
+            <wp:cNvGraphicFramePr>
+              <a:graphicFrameLocks xmlns:a="http://schemas.openxmlformats.org/drawingml/2006/main" noChangeAspect="1"/>
+            </wp:cNvGraphicFramePr>
+            <a:graphic xmlns:a="http://schemas.openxmlformats.org/drawingml/2006/main">
+              <a:graphicData uri="http://schemas.openxmlformats.org/drawingml/2006/picture">
+                <pic:pic xmlns:pic="http://schemas.openxmlformats.org/drawingml/2006/picture">
+                  <pic:nvPicPr>
+                    <pic:cNvPr id="0" name="Picture 9"/>
+                    <pic:cNvPicPr>
+                      <a:picLocks noChangeAspect="1" noChangeArrowheads="1"/>
+                    </pic:cNvPicPr>
+                  </pic:nvPicPr>
+                  <pic:blipFill>
+                    <a:blip r:embed="rId18">
+                      <a:extLst>
+                        <a:ext uri="{28A0092B-C50C-407E-A947-70E740481C1C}">
+                          <a14:useLocalDpi xmlns:a14="http://schemas.microsoft.com/office/drawing/2010/main" val="0"/>
+                        </a:ext>
+                      </a:extLst>
+                    </a:blip>
+                    <a:srcRect/>
+                    <a:stretch>
+                      <a:fillRect/>
+                    </a:stretch>
+                  </pic:blipFill>
+                  <pic:spPr bwMode="auto">
+                    <a:xfrm>
+                      <a:off x="0" y="0"/>
+                      <a:ext cx="5400040" cy="3968310"/>
+                    </a:xfrm>
+                    <a:prstGeom prst="rect">
+                      <a:avLst/>
+                    </a:prstGeom>
+                    <a:noFill/>
+                    <a:ln>
+                      <a:noFill/>
+                    </a:ln>
+                  </pic:spPr>
+                </pic:pic>
+              </a:graphicData>
+            </a:graphic>
+          </wp:inline>
+        </w:drawing>
+      </w:r>
+      <w:bookmarkStart w:id="25" w:name="_GoBack"/>
+      <w:bookmarkEnd w:id="25"/>
+    </w:p>
+    <w:p>
+      <w:pPr>
+        <w:jc w:val="both"/>
+      </w:pPr>
+    </w:p>
+    <w:p/>
+    <w:p>
+      <w:pPr>
+        <w:pStyle w:val="Heading2"/>
         <w:rPr>
           <w:rFonts w:ascii="Arial" w:hAnsi="Arial" w:cs="Arial"/>
           <w:b/>
@@ -6934,7 +7497,7 @@
           <w:sz w:val="32"/>
         </w:rPr>
       </w:pPr>
-      <w:bookmarkStart w:id="25" w:name="_Toc510192169"/>
+      <w:bookmarkStart w:id="26" w:name="_Toc510192169"/>
       <w:r>
         <w:rPr>
           <w:rFonts w:ascii="Arial" w:hAnsi="Arial" w:cs="Arial"/>
@@ -6944,18 +7507,18 @@
         </w:rPr>
         <w:t>Responsables</w:t>
       </w:r>
-      <w:bookmarkEnd w:id="25"/>
-    </w:p>
-    <w:p>
-      <w:pPr>
-        <w:pStyle w:val="Ttulo3"/>
+      <w:bookmarkEnd w:id="26"/>
+    </w:p>
+    <w:p>
+      <w:pPr>
+        <w:pStyle w:val="Heading3"/>
         <w:rPr>
           <w:b/>
           <w:color w:val="000000" w:themeColor="text1"/>
           <w:sz w:val="28"/>
         </w:rPr>
       </w:pPr>
-      <w:bookmarkStart w:id="26" w:name="_Toc510192170"/>
+      <w:bookmarkStart w:id="27" w:name="_Toc510192170"/>
       <w:r>
         <w:rPr>
           <w:b/>
@@ -6964,12 +7527,12 @@
         </w:rPr>
         <w:t>Mantenimiento de responsables</w:t>
       </w:r>
-      <w:bookmarkEnd w:id="26"/>
+      <w:bookmarkEnd w:id="27"/>
     </w:p>
     <w:p/>
     <w:p>
       <w:pPr>
-        <w:pStyle w:val="Ttulo2"/>
+        <w:pStyle w:val="Heading2"/>
         <w:rPr>
           <w:rFonts w:ascii="Arial" w:hAnsi="Arial" w:cs="Arial"/>
           <w:b/>
@@ -6977,7 +7540,7 @@
           <w:sz w:val="32"/>
         </w:rPr>
       </w:pPr>
-      <w:bookmarkStart w:id="27" w:name="_Toc510192171"/>
+      <w:bookmarkStart w:id="28" w:name="_Toc510192171"/>
       <w:r>
         <w:rPr>
           <w:rFonts w:ascii="Arial" w:hAnsi="Arial" w:cs="Arial"/>
@@ -6987,18 +7550,18 @@
         </w:rPr>
         <w:t>Entrevista de Padre</w:t>
       </w:r>
-      <w:bookmarkEnd w:id="27"/>
-    </w:p>
-    <w:p>
-      <w:pPr>
-        <w:pStyle w:val="Ttulo3"/>
+      <w:bookmarkEnd w:id="28"/>
+    </w:p>
+    <w:p>
+      <w:pPr>
+        <w:pStyle w:val="Heading3"/>
         <w:rPr>
           <w:b/>
           <w:color w:val="000000" w:themeColor="text1"/>
           <w:sz w:val="28"/>
         </w:rPr>
       </w:pPr>
-      <w:bookmarkStart w:id="28" w:name="_Toc510192172"/>
+      <w:bookmarkStart w:id="29" w:name="_Toc510192172"/>
       <w:r>
         <w:rPr>
           <w:b/>
@@ -7007,19 +7570,19 @@
         </w:rPr>
         <w:t>Vista de entrevista de padres</w:t>
       </w:r>
-      <w:bookmarkEnd w:id="28"/>
+      <w:bookmarkEnd w:id="29"/>
     </w:p>
     <w:p/>
     <w:p>
       <w:pPr>
-        <w:pStyle w:val="Ttulo3"/>
+        <w:pStyle w:val="Heading3"/>
         <w:rPr>
           <w:b/>
           <w:color w:val="000000" w:themeColor="text1"/>
           <w:sz w:val="28"/>
         </w:rPr>
       </w:pPr>
-      <w:bookmarkStart w:id="29" w:name="_Toc510192173"/>
+      <w:bookmarkStart w:id="30" w:name="_Toc510192173"/>
       <w:r>
         <w:rPr>
           <w:b/>
@@ -7028,12 +7591,12 @@
         </w:rPr>
         <w:t>Realizar nueva entrevista de padres</w:t>
       </w:r>
-      <w:bookmarkEnd w:id="29"/>
+      <w:bookmarkEnd w:id="30"/>
     </w:p>
     <w:p/>
     <w:p>
       <w:pPr>
-        <w:pStyle w:val="Ttulo2"/>
+        <w:pStyle w:val="Heading2"/>
         <w:rPr>
           <w:rFonts w:ascii="Arial" w:hAnsi="Arial" w:cs="Arial"/>
           <w:b/>
@@ -7041,7 +7604,7 @@
           <w:sz w:val="32"/>
         </w:rPr>
       </w:pPr>
-      <w:bookmarkStart w:id="30" w:name="_Toc510192174"/>
+      <w:bookmarkStart w:id="31" w:name="_Toc510192174"/>
       <w:r>
         <w:rPr>
           <w:rFonts w:ascii="Arial" w:hAnsi="Arial" w:cs="Arial"/>
@@ -7060,20 +7623,18 @@
         </w:rPr>
         <w:t>Socioeconómico</w:t>
       </w:r>
-      <w:bookmarkEnd w:id="30"/>
-    </w:p>
-    <w:p>
-      <w:pPr>
-        <w:pStyle w:val="Ttulo3"/>
+      <w:bookmarkEnd w:id="31"/>
+    </w:p>
+    <w:p>
+      <w:pPr>
+        <w:pStyle w:val="Heading3"/>
         <w:rPr>
           <w:b/>
           <w:color w:val="000000" w:themeColor="text1"/>
           <w:sz w:val="28"/>
         </w:rPr>
       </w:pPr>
-      <w:bookmarkStart w:id="31" w:name="_Toc510192175"/>
-      <w:bookmarkStart w:id="32" w:name="_GoBack"/>
-      <w:bookmarkEnd w:id="32"/>
+      <w:bookmarkStart w:id="32" w:name="_Toc510192175"/>
       <w:r>
         <w:rPr>
           <w:b/>
@@ -7090,12 +7651,12 @@
         </w:rPr>
         <w:t>socioeconómico</w:t>
       </w:r>
-      <w:bookmarkEnd w:id="31"/>
+      <w:bookmarkEnd w:id="32"/>
     </w:p>
     <w:p/>
     <w:p>
       <w:pPr>
-        <w:pStyle w:val="Ttulo3"/>
+        <w:pStyle w:val="Heading3"/>
         <w:rPr>
           <w:b/>
           <w:color w:val="000000" w:themeColor="text1"/>
@@ -7124,7 +7685,7 @@
     <w:p/>
     <w:p>
       <w:pPr>
-        <w:pStyle w:val="Ttulo2"/>
+        <w:pStyle w:val="Heading2"/>
         <w:rPr>
           <w:rFonts w:ascii="Arial" w:hAnsi="Arial" w:cs="Arial"/>
           <w:b/>
@@ -7140,6 +7701,7 @@
           <w:color w:val="000000" w:themeColor="text1"/>
           <w:sz w:val="32"/>
         </w:rPr>
+        <w:lastRenderedPageBreak/>
         <w:t>Evaluación</w:t>
       </w:r>
       <w:r>
@@ -7164,7 +7726,7 @@
     </w:p>
     <w:p>
       <w:pPr>
-        <w:pStyle w:val="Ttulo3"/>
+        <w:pStyle w:val="Heading3"/>
         <w:rPr>
           <w:b/>
           <w:color w:val="000000" w:themeColor="text1"/>
@@ -7209,7 +7771,7 @@
     <w:p/>
     <w:p>
       <w:pPr>
-        <w:pStyle w:val="Ttulo1"/>
+        <w:pStyle w:val="Heading1"/>
         <w:rPr>
           <w:rFonts w:ascii="Arial" w:hAnsi="Arial" w:cs="Arial"/>
           <w:b/>
@@ -7230,8 +7792,8 @@
       <w:bookmarkEnd w:id="36"/>
     </w:p>
     <w:sectPr>
-      <w:headerReference w:type="default" r:id="rId16"/>
-      <w:footerReference w:type="default" r:id="rId17"/>
+      <w:headerReference w:type="default" r:id="rId19"/>
+      <w:footerReference w:type="default" r:id="rId20"/>
       <w:pgSz w:w="11906" w:h="16838"/>
       <w:pgMar w:top="1417" w:right="1701" w:bottom="1417" w:left="1701" w:header="708" w:footer="708" w:gutter="0"/>
       <w:cols w:space="708"/>
@@ -7279,7 +7841,7 @@
     <w:sdtContent>
       <w:p>
         <w:pPr>
-          <w:pStyle w:val="Piedepgina"/>
+          <w:pStyle w:val="Footer"/>
         </w:pPr>
         <w:r>
           <w:rPr>
@@ -7410,7 +7972,7 @@
                             <w:txbxContent>
                               <w:p>
                                 <w:pPr>
-                                  <w:pStyle w:val="Encabezado"/>
+                                  <w:pStyle w:val="Header"/>
                                   <w:jc w:val="center"/>
                                   <w:rPr>
                                     <w:b/>
@@ -7506,7 +8068,7 @@
                       <w:txbxContent>
                         <w:p>
                           <w:pPr>
-                            <w:pStyle w:val="Encabezado"/>
+                            <w:pStyle w:val="Header"/>
                             <w:jc w:val="center"/>
                             <w:rPr>
                               <w:b/>
@@ -7600,7 +8162,7 @@
 <w:hdr xmlns:wpc="http://schemas.microsoft.com/office/word/2010/wordprocessingCanvas" xmlns:cx="http://schemas.microsoft.com/office/drawing/2014/chartex" xmlns:cx1="http://schemas.microsoft.com/office/drawing/2015/9/8/chartex" xmlns:cx2="http://schemas.microsoft.com/office/drawing/2015/10/21/chartex" xmlns:cx3="http://schemas.microsoft.com/office/drawing/2016/5/9/chartex" xmlns:cx4="http://schemas.microsoft.com/office/drawing/2016/5/10/chartex" xmlns:cx5="http://schemas.microsoft.com/office/drawing/2016/5/11/chartex" xmlns:cx6="http://schemas.microsoft.com/office/drawing/2016/5/12/chartex" xmlns:cx7="http://schemas.microsoft.com/office/drawing/2016/5/13/chartex" xmlns:cx8="http://schemas.microsoft.com/office/drawing/2016/5/14/chartex" xmlns:mc="http://schemas.openxmlformats.org/markup-compatibility/2006" xmlns:aink="http://schemas.microsoft.com/office/drawing/2016/ink" xmlns:am3d="http://schemas.microsoft.com/office/drawing/2017/model3d" xmlns:o="urn:schemas-microsoft-com:office:office" xmlns:r="http://schemas.openxmlformats.org/officeDocument/2006/relationships" xmlns:m="http://schemas.openxmlformats.org/officeDocument/2006/math" xmlns:v="urn:schemas-microsoft-com:vml" xmlns:wp14="http://schemas.microsoft.com/office/word/2010/wordprocessingDrawing" xmlns:wp="http://schemas.openxmlformats.org/drawingml/2006/wordprocessingDrawing" xmlns:w10="urn:schemas-microsoft-com:office:word" xmlns:w="http://schemas.openxmlformats.org/wordprocessingml/2006/main" xmlns:w14="http://schemas.microsoft.com/office/word/2010/wordml" xmlns:w15="http://schemas.microsoft.com/office/word/2012/wordml" xmlns:w16cid="http://schemas.microsoft.com/office/word/2016/wordml/cid" xmlns:w16se="http://schemas.microsoft.com/office/word/2015/wordml/symex" xmlns:wpg="http://schemas.microsoft.com/office/word/2010/wordprocessingGroup" xmlns:wpi="http://schemas.microsoft.com/office/word/2010/wordprocessingInk" xmlns:wne="http://schemas.microsoft.com/office/word/2006/wordml" xmlns:wps="http://schemas.microsoft.com/office/word/2010/wordprocessingShape" mc:Ignorable="w14 w15 w16se w16cid wp14">
   <w:p>
     <w:pPr>
-      <w:pStyle w:val="Encabezado"/>
+      <w:pStyle w:val="Header"/>
     </w:pPr>
     <w:r>
       <w:rPr>
@@ -8926,111 +9488,30 @@
   </w:num>
   <w:num w:numId="3">
     <w:abstractNumId w:val="0"/>
-    <w:lvlOverride w:ilvl="0"/>
-    <w:lvlOverride w:ilvl="1"/>
-    <w:lvlOverride w:ilvl="2"/>
-    <w:lvlOverride w:ilvl="3"/>
-    <w:lvlOverride w:ilvl="4"/>
-    <w:lvlOverride w:ilvl="5"/>
-    <w:lvlOverride w:ilvl="6"/>
-    <w:lvlOverride w:ilvl="7"/>
-    <w:lvlOverride w:ilvl="8"/>
   </w:num>
   <w:num w:numId="4">
     <w:abstractNumId w:val="6"/>
-    <w:lvlOverride w:ilvl="0"/>
-    <w:lvlOverride w:ilvl="1"/>
-    <w:lvlOverride w:ilvl="2"/>
-    <w:lvlOverride w:ilvl="3"/>
-    <w:lvlOverride w:ilvl="4"/>
-    <w:lvlOverride w:ilvl="5"/>
-    <w:lvlOverride w:ilvl="6"/>
-    <w:lvlOverride w:ilvl="7"/>
-    <w:lvlOverride w:ilvl="8"/>
   </w:num>
   <w:num w:numId="5">
     <w:abstractNumId w:val="2"/>
-    <w:lvlOverride w:ilvl="0"/>
-    <w:lvlOverride w:ilvl="1"/>
-    <w:lvlOverride w:ilvl="2"/>
-    <w:lvlOverride w:ilvl="3"/>
-    <w:lvlOverride w:ilvl="4"/>
-    <w:lvlOverride w:ilvl="5"/>
-    <w:lvlOverride w:ilvl="6"/>
-    <w:lvlOverride w:ilvl="7"/>
-    <w:lvlOverride w:ilvl="8"/>
   </w:num>
   <w:num w:numId="6">
     <w:abstractNumId w:val="7"/>
-    <w:lvlOverride w:ilvl="0"/>
-    <w:lvlOverride w:ilvl="1"/>
-    <w:lvlOverride w:ilvl="2"/>
-    <w:lvlOverride w:ilvl="3"/>
-    <w:lvlOverride w:ilvl="4"/>
-    <w:lvlOverride w:ilvl="5"/>
-    <w:lvlOverride w:ilvl="6"/>
-    <w:lvlOverride w:ilvl="7"/>
-    <w:lvlOverride w:ilvl="8"/>
   </w:num>
   <w:num w:numId="7">
     <w:abstractNumId w:val="4"/>
-    <w:lvlOverride w:ilvl="0"/>
-    <w:lvlOverride w:ilvl="1"/>
-    <w:lvlOverride w:ilvl="2"/>
-    <w:lvlOverride w:ilvl="3"/>
-    <w:lvlOverride w:ilvl="4"/>
-    <w:lvlOverride w:ilvl="5"/>
-    <w:lvlOverride w:ilvl="6"/>
-    <w:lvlOverride w:ilvl="7"/>
-    <w:lvlOverride w:ilvl="8"/>
   </w:num>
   <w:num w:numId="8">
     <w:abstractNumId w:val="10"/>
-    <w:lvlOverride w:ilvl="0"/>
-    <w:lvlOverride w:ilvl="1"/>
-    <w:lvlOverride w:ilvl="2"/>
-    <w:lvlOverride w:ilvl="3"/>
-    <w:lvlOverride w:ilvl="4"/>
-    <w:lvlOverride w:ilvl="5"/>
-    <w:lvlOverride w:ilvl="6"/>
-    <w:lvlOverride w:ilvl="7"/>
-    <w:lvlOverride w:ilvl="8"/>
   </w:num>
   <w:num w:numId="9">
     <w:abstractNumId w:val="5"/>
-    <w:lvlOverride w:ilvl="0"/>
-    <w:lvlOverride w:ilvl="1"/>
-    <w:lvlOverride w:ilvl="2"/>
-    <w:lvlOverride w:ilvl="3"/>
-    <w:lvlOverride w:ilvl="4"/>
-    <w:lvlOverride w:ilvl="5"/>
-    <w:lvlOverride w:ilvl="6"/>
-    <w:lvlOverride w:ilvl="7"/>
-    <w:lvlOverride w:ilvl="8"/>
   </w:num>
   <w:num w:numId="10">
     <w:abstractNumId w:val="8"/>
-    <w:lvlOverride w:ilvl="0"/>
-    <w:lvlOverride w:ilvl="1"/>
-    <w:lvlOverride w:ilvl="2"/>
-    <w:lvlOverride w:ilvl="3"/>
-    <w:lvlOverride w:ilvl="4"/>
-    <w:lvlOverride w:ilvl="5"/>
-    <w:lvlOverride w:ilvl="6"/>
-    <w:lvlOverride w:ilvl="7"/>
-    <w:lvlOverride w:ilvl="8"/>
   </w:num>
   <w:num w:numId="11">
     <w:abstractNumId w:val="3"/>
-    <w:lvlOverride w:ilvl="0"/>
-    <w:lvlOverride w:ilvl="1"/>
-    <w:lvlOverride w:ilvl="2"/>
-    <w:lvlOverride w:ilvl="3"/>
-    <w:lvlOverride w:ilvl="4"/>
-    <w:lvlOverride w:ilvl="5"/>
-    <w:lvlOverride w:ilvl="6"/>
-    <w:lvlOverride w:ilvl="7"/>
-    <w:lvlOverride w:ilvl="8"/>
   </w:num>
 </w:numbering>
 </file>
@@ -9433,11 +9914,11 @@
     <w:name w:val="Normal"/>
     <w:qFormat/>
   </w:style>
-  <w:style w:type="paragraph" w:styleId="Ttulo1">
+  <w:style w:type="paragraph" w:styleId="Heading1">
     <w:name w:val="heading 1"/>
     <w:basedOn w:val="Normal"/>
     <w:next w:val="Normal"/>
-    <w:link w:val="Ttulo1Car"/>
+    <w:link w:val="Heading1Char"/>
     <w:uiPriority w:val="9"/>
     <w:qFormat/>
     <w:rsid w:val="00FC4624"/>
@@ -9454,11 +9935,11 @@
       <w:szCs w:val="32"/>
     </w:rPr>
   </w:style>
-  <w:style w:type="paragraph" w:styleId="Ttulo2">
+  <w:style w:type="paragraph" w:styleId="Heading2">
     <w:name w:val="heading 2"/>
     <w:basedOn w:val="Normal"/>
     <w:next w:val="Normal"/>
-    <w:link w:val="Ttulo2Car"/>
+    <w:link w:val="Heading2Char"/>
     <w:uiPriority w:val="9"/>
     <w:unhideWhenUsed/>
     <w:qFormat/>
@@ -9476,11 +9957,11 @@
       <w:szCs w:val="26"/>
     </w:rPr>
   </w:style>
-  <w:style w:type="paragraph" w:styleId="Ttulo3">
+  <w:style w:type="paragraph" w:styleId="Heading3">
     <w:name w:val="heading 3"/>
     <w:basedOn w:val="Normal"/>
     <w:next w:val="Normal"/>
-    <w:link w:val="Ttulo3Car"/>
+    <w:link w:val="Heading3Char"/>
     <w:uiPriority w:val="9"/>
     <w:unhideWhenUsed/>
     <w:qFormat/>
@@ -9498,13 +9979,13 @@
       <w:szCs w:val="24"/>
     </w:rPr>
   </w:style>
-  <w:style w:type="character" w:default="1" w:styleId="Fuentedeprrafopredeter">
+  <w:style w:type="character" w:default="1" w:styleId="DefaultParagraphFont">
     <w:name w:val="Default Paragraph Font"/>
     <w:uiPriority w:val="1"/>
     <w:semiHidden/>
     <w:unhideWhenUsed/>
   </w:style>
-  <w:style w:type="table" w:default="1" w:styleId="Tablanormal">
+  <w:style w:type="table" w:default="1" w:styleId="TableNormal">
     <w:name w:val="Normal Table"/>
     <w:uiPriority w:val="99"/>
     <w:semiHidden/>
@@ -9519,16 +10000,16 @@
       </w:tblCellMar>
     </w:tblPr>
   </w:style>
-  <w:style w:type="numbering" w:default="1" w:styleId="Sinlista">
+  <w:style w:type="numbering" w:default="1" w:styleId="NoList">
     <w:name w:val="No List"/>
     <w:uiPriority w:val="99"/>
     <w:semiHidden/>
     <w:unhideWhenUsed/>
   </w:style>
-  <w:style w:type="character" w:customStyle="1" w:styleId="Ttulo1Car">
-    <w:name w:val="Título 1 Car"/>
-    <w:basedOn w:val="Fuentedeprrafopredeter"/>
-    <w:link w:val="Ttulo1"/>
+  <w:style w:type="character" w:customStyle="1" w:styleId="Heading1Char">
+    <w:name w:val="Heading 1 Char"/>
+    <w:basedOn w:val="DefaultParagraphFont"/>
+    <w:link w:val="Heading1"/>
     <w:uiPriority w:val="9"/>
     <w:rsid w:val="00FC4624"/>
     <w:rPr>
@@ -9538,10 +10019,10 @@
       <w:szCs w:val="32"/>
     </w:rPr>
   </w:style>
-  <w:style w:type="paragraph" w:styleId="Encabezado">
+  <w:style w:type="paragraph" w:styleId="Header">
     <w:name w:val="header"/>
     <w:basedOn w:val="Normal"/>
-    <w:link w:val="EncabezadoCar"/>
+    <w:link w:val="HeaderChar"/>
     <w:uiPriority w:val="99"/>
     <w:unhideWhenUsed/>
     <w:rsid w:val="00FC4624"/>
@@ -9553,17 +10034,17 @@
       <w:spacing w:after="0" w:line="240" w:lineRule="auto"/>
     </w:pPr>
   </w:style>
-  <w:style w:type="character" w:customStyle="1" w:styleId="EncabezadoCar">
-    <w:name w:val="Encabezado Car"/>
-    <w:basedOn w:val="Fuentedeprrafopredeter"/>
-    <w:link w:val="Encabezado"/>
+  <w:style w:type="character" w:customStyle="1" w:styleId="HeaderChar">
+    <w:name w:val="Header Char"/>
+    <w:basedOn w:val="DefaultParagraphFont"/>
+    <w:link w:val="Header"/>
     <w:uiPriority w:val="99"/>
     <w:rsid w:val="00FC4624"/>
   </w:style>
-  <w:style w:type="paragraph" w:styleId="Piedepgina">
+  <w:style w:type="paragraph" w:styleId="Footer">
     <w:name w:val="footer"/>
     <w:basedOn w:val="Normal"/>
-    <w:link w:val="PiedepginaCar"/>
+    <w:link w:val="FooterChar"/>
     <w:uiPriority w:val="99"/>
     <w:unhideWhenUsed/>
     <w:rsid w:val="00FC4624"/>
@@ -9575,17 +10056,17 @@
       <w:spacing w:after="0" w:line="240" w:lineRule="auto"/>
     </w:pPr>
   </w:style>
-  <w:style w:type="character" w:customStyle="1" w:styleId="PiedepginaCar">
-    <w:name w:val="Pie de página Car"/>
-    <w:basedOn w:val="Fuentedeprrafopredeter"/>
-    <w:link w:val="Piedepgina"/>
+  <w:style w:type="character" w:customStyle="1" w:styleId="FooterChar">
+    <w:name w:val="Footer Char"/>
+    <w:basedOn w:val="DefaultParagraphFont"/>
+    <w:link w:val="Footer"/>
     <w:uiPriority w:val="99"/>
     <w:rsid w:val="00FC4624"/>
   </w:style>
-  <w:style w:type="character" w:customStyle="1" w:styleId="Ttulo2Car">
-    <w:name w:val="Título 2 Car"/>
-    <w:basedOn w:val="Fuentedeprrafopredeter"/>
-    <w:link w:val="Ttulo2"/>
+  <w:style w:type="character" w:customStyle="1" w:styleId="Heading2Char">
+    <w:name w:val="Heading 2 Char"/>
+    <w:basedOn w:val="DefaultParagraphFont"/>
+    <w:link w:val="Heading2"/>
     <w:uiPriority w:val="9"/>
     <w:rsid w:val="0024531A"/>
     <w:rPr>
@@ -9595,10 +10076,10 @@
       <w:szCs w:val="26"/>
     </w:rPr>
   </w:style>
-  <w:style w:type="character" w:customStyle="1" w:styleId="Ttulo3Car">
-    <w:name w:val="Título 3 Car"/>
-    <w:basedOn w:val="Fuentedeprrafopredeter"/>
-    <w:link w:val="Ttulo3"/>
+  <w:style w:type="character" w:customStyle="1" w:styleId="Heading3Char">
+    <w:name w:val="Heading 3 Char"/>
+    <w:basedOn w:val="DefaultParagraphFont"/>
+    <w:link w:val="Heading3"/>
     <w:uiPriority w:val="9"/>
     <w:rsid w:val="0024531A"/>
     <w:rPr>
@@ -9608,9 +10089,9 @@
       <w:szCs w:val="24"/>
     </w:rPr>
   </w:style>
-  <w:style w:type="paragraph" w:styleId="TtuloTDC">
+  <w:style w:type="paragraph" w:styleId="TOCHeading">
     <w:name w:val="TOC Heading"/>
-    <w:basedOn w:val="Ttulo1"/>
+    <w:basedOn w:val="Heading1"/>
     <w:next w:val="Normal"/>
     <w:uiPriority w:val="39"/>
     <w:unhideWhenUsed/>
@@ -9623,7 +10104,7 @@
       <w:lang w:eastAsia="es-HN"/>
     </w:rPr>
   </w:style>
-  <w:style w:type="paragraph" w:styleId="TDC1">
+  <w:style w:type="paragraph" w:styleId="TOC1">
     <w:name w:val="toc 1"/>
     <w:basedOn w:val="Normal"/>
     <w:next w:val="Normal"/>
@@ -9635,7 +10116,7 @@
       <w:spacing w:after="100"/>
     </w:pPr>
   </w:style>
-  <w:style w:type="paragraph" w:styleId="TDC2">
+  <w:style w:type="paragraph" w:styleId="TOC2">
     <w:name w:val="toc 2"/>
     <w:basedOn w:val="Normal"/>
     <w:next w:val="Normal"/>
@@ -9648,7 +10129,7 @@
       <w:ind w:left="220"/>
     </w:pPr>
   </w:style>
-  <w:style w:type="paragraph" w:styleId="TDC3">
+  <w:style w:type="paragraph" w:styleId="TOC3">
     <w:name w:val="toc 3"/>
     <w:basedOn w:val="Normal"/>
     <w:next w:val="Normal"/>
@@ -9661,9 +10142,9 @@
       <w:ind w:left="440"/>
     </w:pPr>
   </w:style>
-  <w:style w:type="character" w:styleId="Hipervnculo">
+  <w:style w:type="character" w:styleId="Hyperlink">
     <w:name w:val="Hyperlink"/>
-    <w:basedOn w:val="Fuentedeprrafopredeter"/>
+    <w:basedOn w:val="DefaultParagraphFont"/>
     <w:uiPriority w:val="99"/>
     <w:unhideWhenUsed/>
     <w:rsid w:val="0024531A"/>
@@ -9672,7 +10153,7 @@
       <w:u w:val="single"/>
     </w:rPr>
   </w:style>
-  <w:style w:type="paragraph" w:styleId="Descripcin">
+  <w:style w:type="paragraph" w:styleId="Caption">
     <w:name w:val="caption"/>
     <w:basedOn w:val="Normal"/>
     <w:next w:val="Normal"/>
@@ -9708,7 +10189,7 @@
       <w:lang w:eastAsia="es-HN"/>
     </w:rPr>
   </w:style>
-  <w:style w:type="paragraph" w:styleId="Tabladeilustraciones">
+  <w:style w:type="paragraph" w:styleId="TableofFigures">
     <w:name w:val="table of figures"/>
     <w:basedOn w:val="Normal"/>
     <w:next w:val="Normal"/>
@@ -9719,7 +10200,7 @@
       <w:spacing w:after="0"/>
     </w:pPr>
   </w:style>
-  <w:style w:type="paragraph" w:styleId="Prrafodelista">
+  <w:style w:type="paragraph" w:styleId="ListParagraph">
     <w:name w:val="List Paragraph"/>
     <w:basedOn w:val="Normal"/>
     <w:uiPriority w:val="34"/>
@@ -9730,9 +10211,9 @@
       <w:contextualSpacing/>
     </w:pPr>
   </w:style>
-  <w:style w:type="table" w:styleId="Tablaconcuadrcula">
+  <w:style w:type="table" w:styleId="TableGrid">
     <w:name w:val="Table Grid"/>
-    <w:basedOn w:val="Tablanormal"/>
+    <w:basedOn w:val="TableNormal"/>
     <w:uiPriority w:val="39"/>
     <w:rsid w:val="00882C9B"/>
     <w:pPr>
@@ -9749,9 +10230,9 @@
       </w:tblBorders>
     </w:tblPr>
   </w:style>
-  <w:style w:type="table" w:styleId="Tabladecuadrcula7concolores">
+  <w:style w:type="table" w:styleId="GridTable7Colorful">
     <w:name w:val="Grid Table 7 Colorful"/>
-    <w:basedOn w:val="Tablanormal"/>
+    <w:basedOn w:val="TableNormal"/>
     <w:uiPriority w:val="52"/>
     <w:rsid w:val="00882C9B"/>
     <w:pPr>
@@ -10191,7 +10672,7 @@
 </file>
 
 <file path=customXml/itemProps1.xml><?xml version="1.0" encoding="utf-8"?>
-<ds:datastoreItem xmlns:ds="http://schemas.openxmlformats.org/officeDocument/2006/customXml" ds:itemID="{C8EF0824-3553-40A2-9E39-311CA489DA5B}">
+<ds:datastoreItem xmlns:ds="http://schemas.openxmlformats.org/officeDocument/2006/customXml" ds:itemID="{D4F61230-6962-4859-844E-E66CBA9E9422}">
   <ds:schemaRefs>
     <ds:schemaRef ds:uri="http://schemas.openxmlformats.org/officeDocument/2006/bibliography"/>
   </ds:schemaRefs>

</xml_diff>